<commit_message>
docs: created a document 'test suite and test cases'
</commit_message>
<xml_diff>
--- a/docs/СЕРВЕРНАЯ ЧАСТЬ ПРИЛОЖЕНИЯ.docx
+++ b/docs/СЕРВЕРНАЯ ЧАСТЬ ПРИЛОЖЕНИЯ.docx
@@ -123,7 +123,6 @@
                 <w:szCs w:val="28"/>
               </w:rPr>
             </w:pPr>
-            <w:bookmarkStart w:id="0" w:name="_GoBack" w:colFirst="0" w:colLast="3"/>
             <w:r>
               <w:rPr>
                 <w:sz w:val="28"/>
@@ -182,7 +181,6 @@
           </w:p>
         </w:tc>
       </w:tr>
-      <w:bookmarkEnd w:id="0"/>
       <w:tr>
         <w:tc>
           <w:tcPr>
@@ -21728,14 +21726,7 @@
           <w:rFonts w:ascii="Times New Roman" w:hAnsi="Times New Roman" w:cs="Times New Roman"/>
           <w:sz w:val="28"/>
         </w:rPr>
-        <w:t xml:space="preserve">Категории </w:t>
-      </w:r>
-      <w:r>
-        <w:rPr>
-          <w:rFonts w:ascii="Times New Roman" w:hAnsi="Times New Roman" w:cs="Times New Roman"/>
-          <w:sz w:val="28"/>
-        </w:rPr>
-        <w:t>задач</w:t>
+        <w:t>Категории задач</w:t>
       </w:r>
       <w:r>
         <w:rPr>
@@ -22284,21 +22275,7 @@
           <w:rFonts w:ascii="Times New Roman" w:hAnsi="Times New Roman" w:cs="Times New Roman"/>
           <w:sz w:val="28"/>
         </w:rPr>
-        <w:t>З</w:t>
-      </w:r>
-      <w:r>
-        <w:rPr>
-          <w:rFonts w:ascii="Times New Roman" w:hAnsi="Times New Roman" w:cs="Times New Roman"/>
-          <w:sz w:val="28"/>
-        </w:rPr>
-        <w:t>адач</w:t>
-      </w:r>
-      <w:r>
-        <w:rPr>
-          <w:rFonts w:ascii="Times New Roman" w:hAnsi="Times New Roman" w:cs="Times New Roman"/>
-          <w:sz w:val="28"/>
-        </w:rPr>
-        <w:t>и</w:t>
+        <w:t>Задачи</w:t>
       </w:r>
       <w:r>
         <w:rPr>
@@ -23867,14 +23844,7 @@
           <w:rFonts w:ascii="Times New Roman" w:hAnsi="Times New Roman" w:cs="Times New Roman"/>
           <w:sz w:val="28"/>
         </w:rPr>
-        <w:t>Задачи</w:t>
-      </w:r>
-      <w:r>
-        <w:rPr>
-          <w:rFonts w:ascii="Times New Roman" w:hAnsi="Times New Roman" w:cs="Times New Roman"/>
-          <w:sz w:val="28"/>
-        </w:rPr>
-        <w:t xml:space="preserve"> и работники</w:t>
+        <w:t>Задачи и работники</w:t>
       </w:r>
       <w:r>
         <w:rPr>
@@ -24796,14 +24766,7 @@
           <w:rFonts w:ascii="Times New Roman" w:hAnsi="Times New Roman" w:cs="Times New Roman"/>
           <w:sz w:val="28"/>
         </w:rPr>
-        <w:t xml:space="preserve">Задачи и </w:t>
-      </w:r>
-      <w:r>
-        <w:rPr>
-          <w:rFonts w:ascii="Times New Roman" w:hAnsi="Times New Roman" w:cs="Times New Roman"/>
-          <w:sz w:val="28"/>
-        </w:rPr>
-        <w:t>продукты</w:t>
+        <w:t>Задачи и продукты</w:t>
       </w:r>
       <w:r>
         <w:rPr>
@@ -26083,18 +26046,16 @@
     <w:p>
       <w:pPr>
         <w:pStyle w:val="a3"/>
-        <w:numPr>
-          <w:ilvl w:val="0"/>
-          <w:numId w:val="1"/>
-        </w:numPr>
         <w:spacing w:after="0" w:line="360" w:lineRule="auto"/>
-        <w:ind w:left="0" w:firstLine="709"/>
+        <w:ind w:left="709"/>
         <w:jc w:val="both"/>
         <w:rPr>
           <w:rFonts w:ascii="Times New Roman" w:hAnsi="Times New Roman" w:cs="Times New Roman"/>
           <w:sz w:val="28"/>
         </w:rPr>
       </w:pPr>
+      <w:bookmarkStart w:id="0" w:name="_GoBack"/>
+      <w:bookmarkEnd w:id="0"/>
       <w:r>
         <w:rPr>
           <w:rFonts w:ascii="Times New Roman" w:hAnsi="Times New Roman" w:cs="Times New Roman"/>
@@ -26792,7 +26753,7 @@
                 <w:color w:val="444444"/>
                 <w:sz w:val="20"/>
                 <w:szCs w:val="20"/>
-                <w:lang w:eastAsia="ru-RU"/>
+                <w:lang w:val="en-US" w:eastAsia="ru-RU"/>
               </w:rPr>
             </w:pPr>
             <w:r>
@@ -26805,8 +26766,264 @@
               </w:rPr>
               <w:t xml:space="preserve">  </w:t>
             </w:r>
-            <w:proofErr w:type="gramStart"/>
-            <w:r>
+            <w:r>
+              <w:rPr>
+                <w:rFonts w:ascii="Consolas" w:eastAsia="Times New Roman" w:hAnsi="Consolas" w:cs="Times New Roman"/>
+                <w:color w:val="444444"/>
+                <w:sz w:val="20"/>
+                <w:szCs w:val="20"/>
+                <w:lang w:val="en-US" w:eastAsia="ru-RU"/>
+              </w:rPr>
+              <w:t xml:space="preserve">IF </w:t>
+            </w:r>
+            <w:r>
+              <w:rPr>
+                <w:rFonts w:ascii="Consolas" w:eastAsia="Times New Roman" w:hAnsi="Consolas" w:cs="Times New Roman"/>
+                <w:color w:val="778899"/>
+                <w:sz w:val="20"/>
+                <w:szCs w:val="20"/>
+                <w:lang w:val="en-US" w:eastAsia="ru-RU"/>
+              </w:rPr>
+              <w:t>NOT</w:t>
+            </w:r>
+            <w:r>
+              <w:rPr>
+                <w:rFonts w:ascii="Consolas" w:eastAsia="Times New Roman" w:hAnsi="Consolas" w:cs="Times New Roman"/>
+                <w:color w:val="444444"/>
+                <w:sz w:val="20"/>
+                <w:szCs w:val="20"/>
+                <w:lang w:val="en-US" w:eastAsia="ru-RU"/>
+              </w:rPr>
+              <w:t xml:space="preserve"> EXISTS </w:t>
+            </w:r>
+            <w:r>
+              <w:rPr>
+                <w:rFonts w:ascii="Consolas" w:eastAsia="Times New Roman" w:hAnsi="Consolas" w:cs="Times New Roman"/>
+                <w:color w:val="000000"/>
+                <w:sz w:val="20"/>
+                <w:szCs w:val="20"/>
+                <w:lang w:val="en-US" w:eastAsia="ru-RU"/>
+              </w:rPr>
+              <w:t>(</w:t>
+            </w:r>
+          </w:p>
+          <w:p>
+            <w:pPr>
+              <w:shd w:val="clear" w:color="auto" w:fill="F0F0F0"/>
+              <w:spacing w:line="270" w:lineRule="atLeast"/>
+              <w:rPr>
+                <w:rFonts w:ascii="Consolas" w:eastAsia="Times New Roman" w:hAnsi="Consolas" w:cs="Times New Roman"/>
+                <w:color w:val="444444"/>
+                <w:sz w:val="20"/>
+                <w:szCs w:val="20"/>
+                <w:lang w:val="en-US" w:eastAsia="ru-RU"/>
+              </w:rPr>
+            </w:pPr>
+            <w:r>
+              <w:rPr>
+                <w:rFonts w:ascii="Consolas" w:eastAsia="Times New Roman" w:hAnsi="Consolas" w:cs="Times New Roman"/>
+                <w:color w:val="444444"/>
+                <w:sz w:val="20"/>
+                <w:szCs w:val="20"/>
+                <w:lang w:val="en-US" w:eastAsia="ru-RU"/>
+              </w:rPr>
+              <w:t xml:space="preserve">    </w:t>
+            </w:r>
+            <w:r>
+              <w:rPr>
+                <w:rFonts w:ascii="Consolas" w:eastAsia="Times New Roman" w:hAnsi="Consolas" w:cs="Times New Roman"/>
+                <w:color w:val="0000FF"/>
+                <w:sz w:val="20"/>
+                <w:szCs w:val="20"/>
+                <w:lang w:val="en-US" w:eastAsia="ru-RU"/>
+              </w:rPr>
+              <w:t>SELECT</w:t>
+            </w:r>
+            <w:r>
+              <w:rPr>
+                <w:rFonts w:ascii="Consolas" w:eastAsia="Times New Roman" w:hAnsi="Consolas" w:cs="Times New Roman"/>
+                <w:color w:val="444444"/>
+                <w:sz w:val="20"/>
+                <w:szCs w:val="20"/>
+                <w:lang w:val="en-US" w:eastAsia="ru-RU"/>
+              </w:rPr>
+              <w:t xml:space="preserve"> </w:t>
+            </w:r>
+            <w:r>
+              <w:rPr>
+                <w:rFonts w:ascii="Consolas" w:eastAsia="Times New Roman" w:hAnsi="Consolas" w:cs="Times New Roman"/>
+                <w:color w:val="098658"/>
+                <w:sz w:val="20"/>
+                <w:szCs w:val="20"/>
+                <w:lang w:val="en-US" w:eastAsia="ru-RU"/>
+              </w:rPr>
+              <w:t>1</w:t>
+            </w:r>
+          </w:p>
+          <w:p>
+            <w:pPr>
+              <w:shd w:val="clear" w:color="auto" w:fill="F0F0F0"/>
+              <w:spacing w:line="270" w:lineRule="atLeast"/>
+              <w:rPr>
+                <w:rFonts w:ascii="Consolas" w:eastAsia="Times New Roman" w:hAnsi="Consolas" w:cs="Times New Roman"/>
+                <w:color w:val="444444"/>
+                <w:sz w:val="20"/>
+                <w:szCs w:val="20"/>
+                <w:lang w:val="en-US" w:eastAsia="ru-RU"/>
+              </w:rPr>
+            </w:pPr>
+            <w:r>
+              <w:rPr>
+                <w:rFonts w:ascii="Consolas" w:eastAsia="Times New Roman" w:hAnsi="Consolas" w:cs="Times New Roman"/>
+                <w:color w:val="444444"/>
+                <w:sz w:val="20"/>
+                <w:szCs w:val="20"/>
+                <w:lang w:val="en-US" w:eastAsia="ru-RU"/>
+              </w:rPr>
+              <w:t xml:space="preserve">    </w:t>
+            </w:r>
+            <w:r>
+              <w:rPr>
+                <w:rFonts w:ascii="Consolas" w:eastAsia="Times New Roman" w:hAnsi="Consolas" w:cs="Times New Roman"/>
+                <w:color w:val="0000FF"/>
+                <w:sz w:val="20"/>
+                <w:szCs w:val="20"/>
+                <w:lang w:val="en-US" w:eastAsia="ru-RU"/>
+              </w:rPr>
+              <w:t>FROM</w:t>
+            </w:r>
+            <w:r>
+              <w:rPr>
+                <w:rFonts w:ascii="Consolas" w:eastAsia="Times New Roman" w:hAnsi="Consolas" w:cs="Times New Roman"/>
+                <w:color w:val="444444"/>
+                <w:sz w:val="20"/>
+                <w:szCs w:val="20"/>
+                <w:lang w:val="en-US" w:eastAsia="ru-RU"/>
+              </w:rPr>
+              <w:t xml:space="preserve"> tasks_workers</w:t>
+            </w:r>
+          </w:p>
+          <w:p>
+            <w:pPr>
+              <w:shd w:val="clear" w:color="auto" w:fill="F0F0F0"/>
+              <w:spacing w:line="270" w:lineRule="atLeast"/>
+              <w:rPr>
+                <w:rFonts w:ascii="Consolas" w:eastAsia="Times New Roman" w:hAnsi="Consolas" w:cs="Times New Roman"/>
+                <w:color w:val="444444"/>
+                <w:sz w:val="20"/>
+                <w:szCs w:val="20"/>
+                <w:lang w:val="en-US" w:eastAsia="ru-RU"/>
+              </w:rPr>
+            </w:pPr>
+            <w:r>
+              <w:rPr>
+                <w:rFonts w:ascii="Consolas" w:eastAsia="Times New Roman" w:hAnsi="Consolas" w:cs="Times New Roman"/>
+                <w:color w:val="444444"/>
+                <w:sz w:val="20"/>
+                <w:szCs w:val="20"/>
+                <w:lang w:val="en-US" w:eastAsia="ru-RU"/>
+              </w:rPr>
+              <w:t xml:space="preserve">    </w:t>
+            </w:r>
+            <w:r>
+              <w:rPr>
+                <w:rFonts w:ascii="Consolas" w:eastAsia="Times New Roman" w:hAnsi="Consolas" w:cs="Times New Roman"/>
+                <w:color w:val="0000FF"/>
+                <w:sz w:val="20"/>
+                <w:szCs w:val="20"/>
+                <w:lang w:val="en-US" w:eastAsia="ru-RU"/>
+              </w:rPr>
+              <w:t>WHERE</w:t>
+            </w:r>
+            <w:r>
+              <w:rPr>
+                <w:rFonts w:ascii="Consolas" w:eastAsia="Times New Roman" w:hAnsi="Consolas" w:cs="Times New Roman"/>
+                <w:color w:val="444444"/>
+                <w:sz w:val="20"/>
+                <w:szCs w:val="20"/>
+                <w:lang w:val="en-US" w:eastAsia="ru-RU"/>
+              </w:rPr>
+              <w:t xml:space="preserve"> </w:t>
+            </w:r>
+            <w:proofErr w:type="spellStart"/>
+            <w:r>
+              <w:rPr>
+                <w:rFonts w:ascii="Consolas" w:eastAsia="Times New Roman" w:hAnsi="Consolas" w:cs="Times New Roman"/>
+                <w:color w:val="444444"/>
+                <w:sz w:val="20"/>
+                <w:szCs w:val="20"/>
+                <w:lang w:val="en-US" w:eastAsia="ru-RU"/>
+              </w:rPr>
+              <w:t>id_task</w:t>
+            </w:r>
+            <w:proofErr w:type="spellEnd"/>
+            <w:r>
+              <w:rPr>
+                <w:rFonts w:ascii="Consolas" w:eastAsia="Times New Roman" w:hAnsi="Consolas" w:cs="Times New Roman"/>
+                <w:color w:val="444444"/>
+                <w:sz w:val="20"/>
+                <w:szCs w:val="20"/>
+                <w:lang w:val="en-US" w:eastAsia="ru-RU"/>
+              </w:rPr>
+              <w:t xml:space="preserve"> </w:t>
+            </w:r>
+            <w:r>
+              <w:rPr>
+                <w:rFonts w:ascii="Consolas" w:eastAsia="Times New Roman" w:hAnsi="Consolas" w:cs="Times New Roman"/>
+                <w:color w:val="778899"/>
+                <w:sz w:val="20"/>
+                <w:szCs w:val="20"/>
+                <w:lang w:val="en-US" w:eastAsia="ru-RU"/>
+              </w:rPr>
+              <w:t>=</w:t>
+            </w:r>
+            <w:r>
+              <w:rPr>
+                <w:rFonts w:ascii="Consolas" w:eastAsia="Times New Roman" w:hAnsi="Consolas" w:cs="Times New Roman"/>
+                <w:color w:val="444444"/>
+                <w:sz w:val="20"/>
+                <w:szCs w:val="20"/>
+                <w:lang w:val="en-US" w:eastAsia="ru-RU"/>
+              </w:rPr>
+              <w:t xml:space="preserve"> </w:t>
+            </w:r>
+            <w:proofErr w:type="spellStart"/>
+            <w:r>
+              <w:rPr>
+                <w:rFonts w:ascii="Consolas" w:eastAsia="Times New Roman" w:hAnsi="Consolas" w:cs="Times New Roman"/>
+                <w:color w:val="444444"/>
+                <w:sz w:val="20"/>
+                <w:szCs w:val="20"/>
+                <w:lang w:val="en-US" w:eastAsia="ru-RU"/>
+              </w:rPr>
+              <w:t>NEW</w:t>
+            </w:r>
+            <w:r>
+              <w:rPr>
+                <w:rFonts w:ascii="Consolas" w:eastAsia="Times New Roman" w:hAnsi="Consolas" w:cs="Times New Roman"/>
+                <w:color w:val="000000"/>
+                <w:sz w:val="20"/>
+                <w:szCs w:val="20"/>
+                <w:lang w:val="en-US" w:eastAsia="ru-RU"/>
+              </w:rPr>
+              <w:t>.</w:t>
+            </w:r>
+            <w:r>
+              <w:rPr>
+                <w:rFonts w:ascii="Consolas" w:eastAsia="Times New Roman" w:hAnsi="Consolas" w:cs="Times New Roman"/>
+                <w:color w:val="444444"/>
+                <w:sz w:val="20"/>
+                <w:szCs w:val="20"/>
+                <w:lang w:val="en-US" w:eastAsia="ru-RU"/>
+              </w:rPr>
+              <w:t>id_task</w:t>
+            </w:r>
+            <w:proofErr w:type="spellEnd"/>
+          </w:p>
+          <w:p>
+            <w:pPr>
+              <w:shd w:val="clear" w:color="auto" w:fill="F0F0F0"/>
+              <w:spacing w:line="270" w:lineRule="atLeast"/>
               <w:rPr>
                 <w:rFonts w:ascii="Consolas" w:eastAsia="Times New Roman" w:hAnsi="Consolas" w:cs="Times New Roman"/>
                 <w:color w:val="444444"/>
@@ -26814,7 +27031,16 @@
                 <w:szCs w:val="20"/>
                 <w:lang w:eastAsia="ru-RU"/>
               </w:rPr>
-              <w:t xml:space="preserve">IF </w:t>
+            </w:pPr>
+            <w:r>
+              <w:rPr>
+                <w:rFonts w:ascii="Consolas" w:eastAsia="Times New Roman" w:hAnsi="Consolas" w:cs="Times New Roman"/>
+                <w:color w:val="444444"/>
+                <w:sz w:val="20"/>
+                <w:szCs w:val="20"/>
+                <w:lang w:val="en-US" w:eastAsia="ru-RU"/>
+              </w:rPr>
+              <w:t xml:space="preserve">    </w:t>
             </w:r>
             <w:r>
               <w:rPr>
@@ -26824,7 +27050,7 @@
                 <w:szCs w:val="20"/>
                 <w:lang w:eastAsia="ru-RU"/>
               </w:rPr>
-              <w:t>NOT</w:t>
+              <w:t>AND</w:t>
             </w:r>
             <w:r>
               <w:rPr>
@@ -26834,8 +27060,84 @@
                 <w:szCs w:val="20"/>
                 <w:lang w:eastAsia="ru-RU"/>
               </w:rPr>
-              <w:t xml:space="preserve"> EXISTS </w:t>
-            </w:r>
+              <w:t xml:space="preserve"> </w:t>
+            </w:r>
+            <w:proofErr w:type="spellStart"/>
+            <w:r>
+              <w:rPr>
+                <w:rFonts w:ascii="Consolas" w:eastAsia="Times New Roman" w:hAnsi="Consolas" w:cs="Times New Roman"/>
+                <w:color w:val="444444"/>
+                <w:sz w:val="20"/>
+                <w:szCs w:val="20"/>
+                <w:lang w:eastAsia="ru-RU"/>
+              </w:rPr>
+              <w:t>is_worker_complited</w:t>
+            </w:r>
+            <w:proofErr w:type="spellEnd"/>
+            <w:r>
+              <w:rPr>
+                <w:rFonts w:ascii="Consolas" w:eastAsia="Times New Roman" w:hAnsi="Consolas" w:cs="Times New Roman"/>
+                <w:color w:val="444444"/>
+                <w:sz w:val="20"/>
+                <w:szCs w:val="20"/>
+                <w:lang w:eastAsia="ru-RU"/>
+              </w:rPr>
+              <w:t xml:space="preserve"> </w:t>
+            </w:r>
+            <w:r>
+              <w:rPr>
+                <w:rFonts w:ascii="Consolas" w:eastAsia="Times New Roman" w:hAnsi="Consolas" w:cs="Times New Roman"/>
+                <w:color w:val="778899"/>
+                <w:sz w:val="20"/>
+                <w:szCs w:val="20"/>
+                <w:lang w:eastAsia="ru-RU"/>
+              </w:rPr>
+              <w:t>=</w:t>
+            </w:r>
+            <w:r>
+              <w:rPr>
+                <w:rFonts w:ascii="Consolas" w:eastAsia="Times New Roman" w:hAnsi="Consolas" w:cs="Times New Roman"/>
+                <w:color w:val="444444"/>
+                <w:sz w:val="20"/>
+                <w:szCs w:val="20"/>
+                <w:lang w:eastAsia="ru-RU"/>
+              </w:rPr>
+              <w:t xml:space="preserve"> </w:t>
+            </w:r>
+            <w:r>
+              <w:rPr>
+                <w:rFonts w:ascii="Consolas" w:eastAsia="Times New Roman" w:hAnsi="Consolas" w:cs="Times New Roman"/>
+                <w:color w:val="0000FF"/>
+                <w:sz w:val="20"/>
+                <w:szCs w:val="20"/>
+                <w:lang w:eastAsia="ru-RU"/>
+              </w:rPr>
+              <w:t>FALSE</w:t>
+            </w:r>
+          </w:p>
+          <w:p>
+            <w:pPr>
+              <w:shd w:val="clear" w:color="auto" w:fill="F0F0F0"/>
+              <w:spacing w:line="270" w:lineRule="atLeast"/>
+              <w:rPr>
+                <w:rFonts w:ascii="Consolas" w:eastAsia="Times New Roman" w:hAnsi="Consolas" w:cs="Times New Roman"/>
+                <w:color w:val="444444"/>
+                <w:sz w:val="20"/>
+                <w:szCs w:val="20"/>
+                <w:lang w:eastAsia="ru-RU"/>
+              </w:rPr>
+            </w:pPr>
+            <w:r>
+              <w:rPr>
+                <w:rFonts w:ascii="Consolas" w:eastAsia="Times New Roman" w:hAnsi="Consolas" w:cs="Times New Roman"/>
+                <w:color w:val="444444"/>
+                <w:sz w:val="20"/>
+                <w:szCs w:val="20"/>
+                <w:lang w:eastAsia="ru-RU"/>
+              </w:rPr>
+              <w:t xml:space="preserve">  </w:t>
+            </w:r>
+            <w:proofErr w:type="gramStart"/>
             <w:r>
               <w:rPr>
                 <w:rFonts w:ascii="Consolas" w:eastAsia="Times New Roman" w:hAnsi="Consolas" w:cs="Times New Roman"/>
@@ -26844,14 +27146,9 @@
                 <w:szCs w:val="20"/>
                 <w:lang w:eastAsia="ru-RU"/>
               </w:rPr>
-              <w:t>(</w:t>
-            </w:r>
-            <w:proofErr w:type="gramEnd"/>
-          </w:p>
-          <w:p>
-            <w:pPr>
-              <w:shd w:val="clear" w:color="auto" w:fill="F0F0F0"/>
-              <w:spacing w:line="270" w:lineRule="atLeast"/>
+              <w:t>)</w:t>
+            </w:r>
+            <w:r>
               <w:rPr>
                 <w:rFonts w:ascii="Consolas" w:eastAsia="Times New Roman" w:hAnsi="Consolas" w:cs="Times New Roman"/>
                 <w:color w:val="444444"/>
@@ -26859,8 +27156,24 @@
                 <w:szCs w:val="20"/>
                 <w:lang w:eastAsia="ru-RU"/>
               </w:rPr>
-            </w:pPr>
-            <w:r>
+              <w:t xml:space="preserve"> </w:t>
+            </w:r>
+            <w:r>
+              <w:rPr>
+                <w:rFonts w:ascii="Consolas" w:eastAsia="Times New Roman" w:hAnsi="Consolas" w:cs="Times New Roman"/>
+                <w:color w:val="0000FF"/>
+                <w:sz w:val="20"/>
+                <w:szCs w:val="20"/>
+                <w:lang w:eastAsia="ru-RU"/>
+              </w:rPr>
+              <w:t>THEN</w:t>
+            </w:r>
+            <w:proofErr w:type="gramEnd"/>
+          </w:p>
+          <w:p>
+            <w:pPr>
+              <w:shd w:val="clear" w:color="auto" w:fill="F0F0F0"/>
+              <w:spacing w:line="270" w:lineRule="atLeast"/>
               <w:rPr>
                 <w:rFonts w:ascii="Consolas" w:eastAsia="Times New Roman" w:hAnsi="Consolas" w:cs="Times New Roman"/>
                 <w:color w:val="444444"/>
@@ -26868,18 +27181,7 @@
                 <w:szCs w:val="20"/>
                 <w:lang w:eastAsia="ru-RU"/>
               </w:rPr>
-              <w:t xml:space="preserve">    </w:t>
-            </w:r>
-            <w:r>
-              <w:rPr>
-                <w:rFonts w:ascii="Consolas" w:eastAsia="Times New Roman" w:hAnsi="Consolas" w:cs="Times New Roman"/>
-                <w:color w:val="0000FF"/>
-                <w:sz w:val="20"/>
-                <w:szCs w:val="20"/>
-                <w:lang w:eastAsia="ru-RU"/>
-              </w:rPr>
-              <w:t>SELECT</w:t>
-            </w:r>
+            </w:pPr>
             <w:r>
               <w:rPr>
                 <w:rFonts w:ascii="Consolas" w:eastAsia="Times New Roman" w:hAnsi="Consolas" w:cs="Times New Roman"/>
@@ -26888,23 +27190,44 @@
                 <w:szCs w:val="20"/>
                 <w:lang w:eastAsia="ru-RU"/>
               </w:rPr>
-              <w:t xml:space="preserve"> </w:t>
+              <w:t xml:space="preserve">    </w:t>
             </w:r>
             <w:r>
               <w:rPr>
                 <w:rFonts w:ascii="Consolas" w:eastAsia="Times New Roman" w:hAnsi="Consolas" w:cs="Times New Roman"/>
-                <w:color w:val="098658"/>
+                <w:color w:val="666666"/>
                 <w:sz w:val="20"/>
                 <w:szCs w:val="20"/>
                 <w:lang w:eastAsia="ru-RU"/>
               </w:rPr>
-              <w:t>1</w:t>
-            </w:r>
+              <w:t xml:space="preserve">-- Если все работники завершили задачу, обновляем статус в </w:t>
+            </w:r>
+            <w:proofErr w:type="spellStart"/>
+            <w:r>
+              <w:rPr>
+                <w:rFonts w:ascii="Consolas" w:eastAsia="Times New Roman" w:hAnsi="Consolas" w:cs="Times New Roman"/>
+                <w:color w:val="666666"/>
+                <w:sz w:val="20"/>
+                <w:szCs w:val="20"/>
+                <w:lang w:eastAsia="ru-RU"/>
+              </w:rPr>
+              <w:t>tasks</w:t>
+            </w:r>
+            <w:proofErr w:type="spellEnd"/>
           </w:p>
           <w:p>
             <w:pPr>
               <w:shd w:val="clear" w:color="auto" w:fill="F0F0F0"/>
               <w:spacing w:line="270" w:lineRule="atLeast"/>
+              <w:rPr>
+                <w:rFonts w:ascii="Consolas" w:eastAsia="Times New Roman" w:hAnsi="Consolas" w:cs="Times New Roman"/>
+                <w:color w:val="444444"/>
+                <w:sz w:val="20"/>
+                <w:szCs w:val="20"/>
+                <w:lang w:val="en-US" w:eastAsia="ru-RU"/>
+              </w:rPr>
+            </w:pPr>
+            <w:r>
               <w:rPr>
                 <w:rFonts w:ascii="Consolas" w:eastAsia="Times New Roman" w:hAnsi="Consolas" w:cs="Times New Roman"/>
                 <w:color w:val="444444"/>
@@ -26912,54 +27235,9 @@
                 <w:szCs w:val="20"/>
                 <w:lang w:eastAsia="ru-RU"/>
               </w:rPr>
-            </w:pPr>
-            <w:r>
-              <w:rPr>
-                <w:rFonts w:ascii="Consolas" w:eastAsia="Times New Roman" w:hAnsi="Consolas" w:cs="Times New Roman"/>
-                <w:color w:val="444444"/>
-                <w:sz w:val="20"/>
-                <w:szCs w:val="20"/>
-                <w:lang w:eastAsia="ru-RU"/>
-              </w:rPr>
               <w:t xml:space="preserve">    </w:t>
             </w:r>
             <w:r>
-              <w:rPr>
-                <w:rFonts w:ascii="Consolas" w:eastAsia="Times New Roman" w:hAnsi="Consolas" w:cs="Times New Roman"/>
-                <w:color w:val="0000FF"/>
-                <w:sz w:val="20"/>
-                <w:szCs w:val="20"/>
-                <w:lang w:eastAsia="ru-RU"/>
-              </w:rPr>
-              <w:t>FROM</w:t>
-            </w:r>
-            <w:r>
-              <w:rPr>
-                <w:rFonts w:ascii="Consolas" w:eastAsia="Times New Roman" w:hAnsi="Consolas" w:cs="Times New Roman"/>
-                <w:color w:val="444444"/>
-                <w:sz w:val="20"/>
-                <w:szCs w:val="20"/>
-                <w:lang w:eastAsia="ru-RU"/>
-              </w:rPr>
-              <w:t xml:space="preserve"> </w:t>
-            </w:r>
-            <w:proofErr w:type="spellStart"/>
-            <w:r>
-              <w:rPr>
-                <w:rFonts w:ascii="Consolas" w:eastAsia="Times New Roman" w:hAnsi="Consolas" w:cs="Times New Roman"/>
-                <w:color w:val="444444"/>
-                <w:sz w:val="20"/>
-                <w:szCs w:val="20"/>
-                <w:lang w:eastAsia="ru-RU"/>
-              </w:rPr>
-              <w:t>tasks_workers</w:t>
-            </w:r>
-            <w:proofErr w:type="spellEnd"/>
-          </w:p>
-          <w:p>
-            <w:pPr>
-              <w:shd w:val="clear" w:color="auto" w:fill="F0F0F0"/>
-              <w:spacing w:line="270" w:lineRule="atLeast"/>
               <w:rPr>
                 <w:rFonts w:ascii="Consolas" w:eastAsia="Times New Roman" w:hAnsi="Consolas" w:cs="Times New Roman"/>
                 <w:color w:val="444444"/>
@@ -26967,8 +27245,13 @@
                 <w:szCs w:val="20"/>
                 <w:lang w:val="en-US" w:eastAsia="ru-RU"/>
               </w:rPr>
-            </w:pPr>
-            <w:r>
+              <w:t>UPDATE tasks</w:t>
+            </w:r>
+          </w:p>
+          <w:p>
+            <w:pPr>
+              <w:shd w:val="clear" w:color="auto" w:fill="F0F0F0"/>
+              <w:spacing w:line="270" w:lineRule="atLeast"/>
               <w:rPr>
                 <w:rFonts w:ascii="Consolas" w:eastAsia="Times New Roman" w:hAnsi="Consolas" w:cs="Times New Roman"/>
                 <w:color w:val="444444"/>
@@ -26976,7 +27259,36 @@
                 <w:szCs w:val="20"/>
                 <w:lang w:val="en-US" w:eastAsia="ru-RU"/>
               </w:rPr>
-              <w:t xml:space="preserve">    </w:t>
+            </w:pPr>
+            <w:r>
+              <w:rPr>
+                <w:rFonts w:ascii="Consolas" w:eastAsia="Times New Roman" w:hAnsi="Consolas" w:cs="Times New Roman"/>
+                <w:color w:val="444444"/>
+                <w:sz w:val="20"/>
+                <w:szCs w:val="20"/>
+                <w:lang w:val="en-US" w:eastAsia="ru-RU"/>
+              </w:rPr>
+              <w:t xml:space="preserve">    SET is_completed </w:t>
+            </w:r>
+            <w:r>
+              <w:rPr>
+                <w:rFonts w:ascii="Consolas" w:eastAsia="Times New Roman" w:hAnsi="Consolas" w:cs="Times New Roman"/>
+                <w:color w:val="778899"/>
+                <w:sz w:val="20"/>
+                <w:szCs w:val="20"/>
+                <w:lang w:val="en-US" w:eastAsia="ru-RU"/>
+              </w:rPr>
+              <w:t>=</w:t>
+            </w:r>
+            <w:r>
+              <w:rPr>
+                <w:rFonts w:ascii="Consolas" w:eastAsia="Times New Roman" w:hAnsi="Consolas" w:cs="Times New Roman"/>
+                <w:color w:val="444444"/>
+                <w:sz w:val="20"/>
+                <w:szCs w:val="20"/>
+                <w:lang w:val="en-US" w:eastAsia="ru-RU"/>
+              </w:rPr>
+              <w:t xml:space="preserve"> </w:t>
             </w:r>
             <w:r>
               <w:rPr>
@@ -26985,395 +27297,6 @@
                 <w:sz w:val="20"/>
                 <w:szCs w:val="20"/>
                 <w:lang w:val="en-US" w:eastAsia="ru-RU"/>
-              </w:rPr>
-              <w:t>WHERE</w:t>
-            </w:r>
-            <w:r>
-              <w:rPr>
-                <w:rFonts w:ascii="Consolas" w:eastAsia="Times New Roman" w:hAnsi="Consolas" w:cs="Times New Roman"/>
-                <w:color w:val="444444"/>
-                <w:sz w:val="20"/>
-                <w:szCs w:val="20"/>
-                <w:lang w:val="en-US" w:eastAsia="ru-RU"/>
-              </w:rPr>
-              <w:t xml:space="preserve"> </w:t>
-            </w:r>
-            <w:proofErr w:type="spellStart"/>
-            <w:r>
-              <w:rPr>
-                <w:rFonts w:ascii="Consolas" w:eastAsia="Times New Roman" w:hAnsi="Consolas" w:cs="Times New Roman"/>
-                <w:color w:val="444444"/>
-                <w:sz w:val="20"/>
-                <w:szCs w:val="20"/>
-                <w:lang w:val="en-US" w:eastAsia="ru-RU"/>
-              </w:rPr>
-              <w:t>id_task</w:t>
-            </w:r>
-            <w:proofErr w:type="spellEnd"/>
-            <w:r>
-              <w:rPr>
-                <w:rFonts w:ascii="Consolas" w:eastAsia="Times New Roman" w:hAnsi="Consolas" w:cs="Times New Roman"/>
-                <w:color w:val="444444"/>
-                <w:sz w:val="20"/>
-                <w:szCs w:val="20"/>
-                <w:lang w:val="en-US" w:eastAsia="ru-RU"/>
-              </w:rPr>
-              <w:t xml:space="preserve"> </w:t>
-            </w:r>
-            <w:r>
-              <w:rPr>
-                <w:rFonts w:ascii="Consolas" w:eastAsia="Times New Roman" w:hAnsi="Consolas" w:cs="Times New Roman"/>
-                <w:color w:val="778899"/>
-                <w:sz w:val="20"/>
-                <w:szCs w:val="20"/>
-                <w:lang w:val="en-US" w:eastAsia="ru-RU"/>
-              </w:rPr>
-              <w:t>=</w:t>
-            </w:r>
-            <w:r>
-              <w:rPr>
-                <w:rFonts w:ascii="Consolas" w:eastAsia="Times New Roman" w:hAnsi="Consolas" w:cs="Times New Roman"/>
-                <w:color w:val="444444"/>
-                <w:sz w:val="20"/>
-                <w:szCs w:val="20"/>
-                <w:lang w:val="en-US" w:eastAsia="ru-RU"/>
-              </w:rPr>
-              <w:t xml:space="preserve"> </w:t>
-            </w:r>
-            <w:proofErr w:type="spellStart"/>
-            <w:r>
-              <w:rPr>
-                <w:rFonts w:ascii="Consolas" w:eastAsia="Times New Roman" w:hAnsi="Consolas" w:cs="Times New Roman"/>
-                <w:color w:val="444444"/>
-                <w:sz w:val="20"/>
-                <w:szCs w:val="20"/>
-                <w:lang w:val="en-US" w:eastAsia="ru-RU"/>
-              </w:rPr>
-              <w:t>NEW</w:t>
-            </w:r>
-            <w:r>
-              <w:rPr>
-                <w:rFonts w:ascii="Consolas" w:eastAsia="Times New Roman" w:hAnsi="Consolas" w:cs="Times New Roman"/>
-                <w:color w:val="000000"/>
-                <w:sz w:val="20"/>
-                <w:szCs w:val="20"/>
-                <w:lang w:val="en-US" w:eastAsia="ru-RU"/>
-              </w:rPr>
-              <w:t>.</w:t>
-            </w:r>
-            <w:r>
-              <w:rPr>
-                <w:rFonts w:ascii="Consolas" w:eastAsia="Times New Roman" w:hAnsi="Consolas" w:cs="Times New Roman"/>
-                <w:color w:val="444444"/>
-                <w:sz w:val="20"/>
-                <w:szCs w:val="20"/>
-                <w:lang w:val="en-US" w:eastAsia="ru-RU"/>
-              </w:rPr>
-              <w:t>id_task</w:t>
-            </w:r>
-            <w:proofErr w:type="spellEnd"/>
-          </w:p>
-          <w:p>
-            <w:pPr>
-              <w:shd w:val="clear" w:color="auto" w:fill="F0F0F0"/>
-              <w:spacing w:line="270" w:lineRule="atLeast"/>
-              <w:rPr>
-                <w:rFonts w:ascii="Consolas" w:eastAsia="Times New Roman" w:hAnsi="Consolas" w:cs="Times New Roman"/>
-                <w:color w:val="444444"/>
-                <w:sz w:val="20"/>
-                <w:szCs w:val="20"/>
-                <w:lang w:eastAsia="ru-RU"/>
-              </w:rPr>
-            </w:pPr>
-            <w:r>
-              <w:rPr>
-                <w:rFonts w:ascii="Consolas" w:eastAsia="Times New Roman" w:hAnsi="Consolas" w:cs="Times New Roman"/>
-                <w:color w:val="444444"/>
-                <w:sz w:val="20"/>
-                <w:szCs w:val="20"/>
-                <w:lang w:val="en-US" w:eastAsia="ru-RU"/>
-              </w:rPr>
-              <w:t xml:space="preserve">    </w:t>
-            </w:r>
-            <w:r>
-              <w:rPr>
-                <w:rFonts w:ascii="Consolas" w:eastAsia="Times New Roman" w:hAnsi="Consolas" w:cs="Times New Roman"/>
-                <w:color w:val="778899"/>
-                <w:sz w:val="20"/>
-                <w:szCs w:val="20"/>
-                <w:lang w:eastAsia="ru-RU"/>
-              </w:rPr>
-              <w:t>AND</w:t>
-            </w:r>
-            <w:r>
-              <w:rPr>
-                <w:rFonts w:ascii="Consolas" w:eastAsia="Times New Roman" w:hAnsi="Consolas" w:cs="Times New Roman"/>
-                <w:color w:val="444444"/>
-                <w:sz w:val="20"/>
-                <w:szCs w:val="20"/>
-                <w:lang w:eastAsia="ru-RU"/>
-              </w:rPr>
-              <w:t xml:space="preserve"> </w:t>
-            </w:r>
-            <w:proofErr w:type="spellStart"/>
-            <w:r>
-              <w:rPr>
-                <w:rFonts w:ascii="Consolas" w:eastAsia="Times New Roman" w:hAnsi="Consolas" w:cs="Times New Roman"/>
-                <w:color w:val="444444"/>
-                <w:sz w:val="20"/>
-                <w:szCs w:val="20"/>
-                <w:lang w:eastAsia="ru-RU"/>
-              </w:rPr>
-              <w:t>is_worker_complited</w:t>
-            </w:r>
-            <w:proofErr w:type="spellEnd"/>
-            <w:r>
-              <w:rPr>
-                <w:rFonts w:ascii="Consolas" w:eastAsia="Times New Roman" w:hAnsi="Consolas" w:cs="Times New Roman"/>
-                <w:color w:val="444444"/>
-                <w:sz w:val="20"/>
-                <w:szCs w:val="20"/>
-                <w:lang w:eastAsia="ru-RU"/>
-              </w:rPr>
-              <w:t xml:space="preserve"> </w:t>
-            </w:r>
-            <w:r>
-              <w:rPr>
-                <w:rFonts w:ascii="Consolas" w:eastAsia="Times New Roman" w:hAnsi="Consolas" w:cs="Times New Roman"/>
-                <w:color w:val="778899"/>
-                <w:sz w:val="20"/>
-                <w:szCs w:val="20"/>
-                <w:lang w:eastAsia="ru-RU"/>
-              </w:rPr>
-              <w:t>=</w:t>
-            </w:r>
-            <w:r>
-              <w:rPr>
-                <w:rFonts w:ascii="Consolas" w:eastAsia="Times New Roman" w:hAnsi="Consolas" w:cs="Times New Roman"/>
-                <w:color w:val="444444"/>
-                <w:sz w:val="20"/>
-                <w:szCs w:val="20"/>
-                <w:lang w:eastAsia="ru-RU"/>
-              </w:rPr>
-              <w:t xml:space="preserve"> </w:t>
-            </w:r>
-            <w:r>
-              <w:rPr>
-                <w:rFonts w:ascii="Consolas" w:eastAsia="Times New Roman" w:hAnsi="Consolas" w:cs="Times New Roman"/>
-                <w:color w:val="0000FF"/>
-                <w:sz w:val="20"/>
-                <w:szCs w:val="20"/>
-                <w:lang w:eastAsia="ru-RU"/>
-              </w:rPr>
-              <w:t>FALSE</w:t>
-            </w:r>
-          </w:p>
-          <w:p>
-            <w:pPr>
-              <w:shd w:val="clear" w:color="auto" w:fill="F0F0F0"/>
-              <w:spacing w:line="270" w:lineRule="atLeast"/>
-              <w:rPr>
-                <w:rFonts w:ascii="Consolas" w:eastAsia="Times New Roman" w:hAnsi="Consolas" w:cs="Times New Roman"/>
-                <w:color w:val="444444"/>
-                <w:sz w:val="20"/>
-                <w:szCs w:val="20"/>
-                <w:lang w:eastAsia="ru-RU"/>
-              </w:rPr>
-            </w:pPr>
-            <w:r>
-              <w:rPr>
-                <w:rFonts w:ascii="Consolas" w:eastAsia="Times New Roman" w:hAnsi="Consolas" w:cs="Times New Roman"/>
-                <w:color w:val="444444"/>
-                <w:sz w:val="20"/>
-                <w:szCs w:val="20"/>
-                <w:lang w:eastAsia="ru-RU"/>
-              </w:rPr>
-              <w:t xml:space="preserve">  </w:t>
-            </w:r>
-            <w:proofErr w:type="gramStart"/>
-            <w:r>
-              <w:rPr>
-                <w:rFonts w:ascii="Consolas" w:eastAsia="Times New Roman" w:hAnsi="Consolas" w:cs="Times New Roman"/>
-                <w:color w:val="000000"/>
-                <w:sz w:val="20"/>
-                <w:szCs w:val="20"/>
-                <w:lang w:eastAsia="ru-RU"/>
-              </w:rPr>
-              <w:t>)</w:t>
-            </w:r>
-            <w:r>
-              <w:rPr>
-                <w:rFonts w:ascii="Consolas" w:eastAsia="Times New Roman" w:hAnsi="Consolas" w:cs="Times New Roman"/>
-                <w:color w:val="444444"/>
-                <w:sz w:val="20"/>
-                <w:szCs w:val="20"/>
-                <w:lang w:eastAsia="ru-RU"/>
-              </w:rPr>
-              <w:t xml:space="preserve"> </w:t>
-            </w:r>
-            <w:r>
-              <w:rPr>
-                <w:rFonts w:ascii="Consolas" w:eastAsia="Times New Roman" w:hAnsi="Consolas" w:cs="Times New Roman"/>
-                <w:color w:val="0000FF"/>
-                <w:sz w:val="20"/>
-                <w:szCs w:val="20"/>
-                <w:lang w:eastAsia="ru-RU"/>
-              </w:rPr>
-              <w:t>THEN</w:t>
-            </w:r>
-            <w:proofErr w:type="gramEnd"/>
-          </w:p>
-          <w:p>
-            <w:pPr>
-              <w:shd w:val="clear" w:color="auto" w:fill="F0F0F0"/>
-              <w:spacing w:line="270" w:lineRule="atLeast"/>
-              <w:rPr>
-                <w:rFonts w:ascii="Consolas" w:eastAsia="Times New Roman" w:hAnsi="Consolas" w:cs="Times New Roman"/>
-                <w:color w:val="444444"/>
-                <w:sz w:val="20"/>
-                <w:szCs w:val="20"/>
-                <w:lang w:eastAsia="ru-RU"/>
-              </w:rPr>
-            </w:pPr>
-            <w:r>
-              <w:rPr>
-                <w:rFonts w:ascii="Consolas" w:eastAsia="Times New Roman" w:hAnsi="Consolas" w:cs="Times New Roman"/>
-                <w:color w:val="444444"/>
-                <w:sz w:val="20"/>
-                <w:szCs w:val="20"/>
-                <w:lang w:eastAsia="ru-RU"/>
-              </w:rPr>
-              <w:t xml:space="preserve">    </w:t>
-            </w:r>
-            <w:r>
-              <w:rPr>
-                <w:rFonts w:ascii="Consolas" w:eastAsia="Times New Roman" w:hAnsi="Consolas" w:cs="Times New Roman"/>
-                <w:color w:val="666666"/>
-                <w:sz w:val="20"/>
-                <w:szCs w:val="20"/>
-                <w:lang w:eastAsia="ru-RU"/>
-              </w:rPr>
-              <w:t xml:space="preserve">-- Если все работники завершили задачу, обновляем статус в </w:t>
-            </w:r>
-            <w:proofErr w:type="spellStart"/>
-            <w:r>
-              <w:rPr>
-                <w:rFonts w:ascii="Consolas" w:eastAsia="Times New Roman" w:hAnsi="Consolas" w:cs="Times New Roman"/>
-                <w:color w:val="666666"/>
-                <w:sz w:val="20"/>
-                <w:szCs w:val="20"/>
-                <w:lang w:eastAsia="ru-RU"/>
-              </w:rPr>
-              <w:t>tasks</w:t>
-            </w:r>
-            <w:proofErr w:type="spellEnd"/>
-          </w:p>
-          <w:p>
-            <w:pPr>
-              <w:shd w:val="clear" w:color="auto" w:fill="F0F0F0"/>
-              <w:spacing w:line="270" w:lineRule="atLeast"/>
-              <w:rPr>
-                <w:rFonts w:ascii="Consolas" w:eastAsia="Times New Roman" w:hAnsi="Consolas" w:cs="Times New Roman"/>
-                <w:color w:val="444444"/>
-                <w:sz w:val="20"/>
-                <w:szCs w:val="20"/>
-                <w:lang w:eastAsia="ru-RU"/>
-              </w:rPr>
-            </w:pPr>
-            <w:r>
-              <w:rPr>
-                <w:rFonts w:ascii="Consolas" w:eastAsia="Times New Roman" w:hAnsi="Consolas" w:cs="Times New Roman"/>
-                <w:color w:val="444444"/>
-                <w:sz w:val="20"/>
-                <w:szCs w:val="20"/>
-                <w:lang w:eastAsia="ru-RU"/>
-              </w:rPr>
-              <w:t xml:space="preserve">    UPDATE </w:t>
-            </w:r>
-            <w:proofErr w:type="spellStart"/>
-            <w:r>
-              <w:rPr>
-                <w:rFonts w:ascii="Consolas" w:eastAsia="Times New Roman" w:hAnsi="Consolas" w:cs="Times New Roman"/>
-                <w:color w:val="444444"/>
-                <w:sz w:val="20"/>
-                <w:szCs w:val="20"/>
-                <w:lang w:eastAsia="ru-RU"/>
-              </w:rPr>
-              <w:t>tasks</w:t>
-            </w:r>
-            <w:proofErr w:type="spellEnd"/>
-          </w:p>
-          <w:p>
-            <w:pPr>
-              <w:shd w:val="clear" w:color="auto" w:fill="F0F0F0"/>
-              <w:spacing w:line="270" w:lineRule="atLeast"/>
-              <w:rPr>
-                <w:rFonts w:ascii="Consolas" w:eastAsia="Times New Roman" w:hAnsi="Consolas" w:cs="Times New Roman"/>
-                <w:color w:val="444444"/>
-                <w:sz w:val="20"/>
-                <w:szCs w:val="20"/>
-                <w:lang w:eastAsia="ru-RU"/>
-              </w:rPr>
-            </w:pPr>
-            <w:r>
-              <w:rPr>
-                <w:rFonts w:ascii="Consolas" w:eastAsia="Times New Roman" w:hAnsi="Consolas" w:cs="Times New Roman"/>
-                <w:color w:val="444444"/>
-                <w:sz w:val="20"/>
-                <w:szCs w:val="20"/>
-                <w:lang w:eastAsia="ru-RU"/>
-              </w:rPr>
-              <w:t xml:space="preserve">    SET </w:t>
-            </w:r>
-            <w:proofErr w:type="spellStart"/>
-            <w:r>
-              <w:rPr>
-                <w:rFonts w:ascii="Consolas" w:eastAsia="Times New Roman" w:hAnsi="Consolas" w:cs="Times New Roman"/>
-                <w:color w:val="444444"/>
-                <w:sz w:val="20"/>
-                <w:szCs w:val="20"/>
-                <w:lang w:eastAsia="ru-RU"/>
-              </w:rPr>
-              <w:t>is_completed</w:t>
-            </w:r>
-            <w:proofErr w:type="spellEnd"/>
-            <w:r>
-              <w:rPr>
-                <w:rFonts w:ascii="Consolas" w:eastAsia="Times New Roman" w:hAnsi="Consolas" w:cs="Times New Roman"/>
-                <w:color w:val="444444"/>
-                <w:sz w:val="20"/>
-                <w:szCs w:val="20"/>
-                <w:lang w:eastAsia="ru-RU"/>
-              </w:rPr>
-              <w:t xml:space="preserve"> </w:t>
-            </w:r>
-            <w:r>
-              <w:rPr>
-                <w:rFonts w:ascii="Consolas" w:eastAsia="Times New Roman" w:hAnsi="Consolas" w:cs="Times New Roman"/>
-                <w:color w:val="778899"/>
-                <w:sz w:val="20"/>
-                <w:szCs w:val="20"/>
-                <w:lang w:eastAsia="ru-RU"/>
-              </w:rPr>
-              <w:t>=</w:t>
-            </w:r>
-            <w:r>
-              <w:rPr>
-                <w:rFonts w:ascii="Consolas" w:eastAsia="Times New Roman" w:hAnsi="Consolas" w:cs="Times New Roman"/>
-                <w:color w:val="444444"/>
-                <w:sz w:val="20"/>
-                <w:szCs w:val="20"/>
-                <w:lang w:eastAsia="ru-RU"/>
-              </w:rPr>
-              <w:t xml:space="preserve"> </w:t>
-            </w:r>
-            <w:r>
-              <w:rPr>
-                <w:rFonts w:ascii="Consolas" w:eastAsia="Times New Roman" w:hAnsi="Consolas" w:cs="Times New Roman"/>
-                <w:color w:val="0000FF"/>
-                <w:sz w:val="20"/>
-                <w:szCs w:val="20"/>
-                <w:lang w:eastAsia="ru-RU"/>
               </w:rPr>
               <w:t>TRUE</w:t>
             </w:r>
@@ -27704,10 +27627,374 @@
                 <w:color w:val="444444"/>
                 <w:sz w:val="20"/>
                 <w:szCs w:val="20"/>
-                <w:lang w:eastAsia="ru-RU"/>
-              </w:rPr>
-            </w:pPr>
-            <w:r>
+                <w:lang w:val="en-US" w:eastAsia="ru-RU"/>
+              </w:rPr>
+            </w:pPr>
+            <w:r>
+              <w:rPr>
+                <w:rFonts w:ascii="Consolas" w:eastAsia="Times New Roman" w:hAnsi="Consolas" w:cs="Times New Roman"/>
+                <w:color w:val="444444"/>
+                <w:sz w:val="20"/>
+                <w:szCs w:val="20"/>
+                <w:lang w:val="en-US" w:eastAsia="ru-RU"/>
+              </w:rPr>
+              <w:t>BEGIN</w:t>
+            </w:r>
+          </w:p>
+          <w:p>
+            <w:pPr>
+              <w:shd w:val="clear" w:color="auto" w:fill="F0F0F0"/>
+              <w:spacing w:line="270" w:lineRule="atLeast"/>
+              <w:rPr>
+                <w:rFonts w:ascii="Consolas" w:eastAsia="Times New Roman" w:hAnsi="Consolas" w:cs="Times New Roman"/>
+                <w:color w:val="444444"/>
+                <w:sz w:val="20"/>
+                <w:szCs w:val="20"/>
+                <w:lang w:val="en-US" w:eastAsia="ru-RU"/>
+              </w:rPr>
+            </w:pPr>
+            <w:r>
+              <w:rPr>
+                <w:rFonts w:ascii="Consolas" w:eastAsia="Times New Roman" w:hAnsi="Consolas" w:cs="Times New Roman"/>
+                <w:color w:val="444444"/>
+                <w:sz w:val="20"/>
+                <w:szCs w:val="20"/>
+                <w:lang w:val="en-US" w:eastAsia="ru-RU"/>
+              </w:rPr>
+              <w:t xml:space="preserve">  IF EXISTS </w:t>
+            </w:r>
+            <w:r>
+              <w:rPr>
+                <w:rFonts w:ascii="Consolas" w:eastAsia="Times New Roman" w:hAnsi="Consolas" w:cs="Times New Roman"/>
+                <w:color w:val="000000"/>
+                <w:sz w:val="20"/>
+                <w:szCs w:val="20"/>
+                <w:lang w:val="en-US" w:eastAsia="ru-RU"/>
+              </w:rPr>
+              <w:t>(</w:t>
+            </w:r>
+          </w:p>
+          <w:p>
+            <w:pPr>
+              <w:shd w:val="clear" w:color="auto" w:fill="F0F0F0"/>
+              <w:spacing w:line="270" w:lineRule="atLeast"/>
+              <w:rPr>
+                <w:rFonts w:ascii="Consolas" w:eastAsia="Times New Roman" w:hAnsi="Consolas" w:cs="Times New Roman"/>
+                <w:color w:val="444444"/>
+                <w:sz w:val="20"/>
+                <w:szCs w:val="20"/>
+                <w:lang w:val="en-US" w:eastAsia="ru-RU"/>
+              </w:rPr>
+            </w:pPr>
+            <w:r>
+              <w:rPr>
+                <w:rFonts w:ascii="Consolas" w:eastAsia="Times New Roman" w:hAnsi="Consolas" w:cs="Times New Roman"/>
+                <w:color w:val="444444"/>
+                <w:sz w:val="20"/>
+                <w:szCs w:val="20"/>
+                <w:lang w:val="en-US" w:eastAsia="ru-RU"/>
+              </w:rPr>
+              <w:t xml:space="preserve">    </w:t>
+            </w:r>
+            <w:r>
+              <w:rPr>
+                <w:rFonts w:ascii="Consolas" w:eastAsia="Times New Roman" w:hAnsi="Consolas" w:cs="Times New Roman"/>
+                <w:color w:val="0000FF"/>
+                <w:sz w:val="20"/>
+                <w:szCs w:val="20"/>
+                <w:lang w:val="en-US" w:eastAsia="ru-RU"/>
+              </w:rPr>
+              <w:t>SELECT</w:t>
+            </w:r>
+            <w:r>
+              <w:rPr>
+                <w:rFonts w:ascii="Consolas" w:eastAsia="Times New Roman" w:hAnsi="Consolas" w:cs="Times New Roman"/>
+                <w:color w:val="444444"/>
+                <w:sz w:val="20"/>
+                <w:szCs w:val="20"/>
+                <w:lang w:val="en-US" w:eastAsia="ru-RU"/>
+              </w:rPr>
+              <w:t xml:space="preserve"> </w:t>
+            </w:r>
+            <w:r>
+              <w:rPr>
+                <w:rFonts w:ascii="Consolas" w:eastAsia="Times New Roman" w:hAnsi="Consolas" w:cs="Times New Roman"/>
+                <w:color w:val="098658"/>
+                <w:sz w:val="20"/>
+                <w:szCs w:val="20"/>
+                <w:lang w:val="en-US" w:eastAsia="ru-RU"/>
+              </w:rPr>
+              <w:t>1</w:t>
+            </w:r>
+          </w:p>
+          <w:p>
+            <w:pPr>
+              <w:shd w:val="clear" w:color="auto" w:fill="F0F0F0"/>
+              <w:spacing w:line="270" w:lineRule="atLeast"/>
+              <w:rPr>
+                <w:rFonts w:ascii="Consolas" w:eastAsia="Times New Roman" w:hAnsi="Consolas" w:cs="Times New Roman"/>
+                <w:color w:val="444444"/>
+                <w:sz w:val="20"/>
+                <w:szCs w:val="20"/>
+                <w:lang w:val="en-US" w:eastAsia="ru-RU"/>
+              </w:rPr>
+            </w:pPr>
+            <w:r>
+              <w:rPr>
+                <w:rFonts w:ascii="Consolas" w:eastAsia="Times New Roman" w:hAnsi="Consolas" w:cs="Times New Roman"/>
+                <w:color w:val="444444"/>
+                <w:sz w:val="20"/>
+                <w:szCs w:val="20"/>
+                <w:lang w:val="en-US" w:eastAsia="ru-RU"/>
+              </w:rPr>
+              <w:t xml:space="preserve">    </w:t>
+            </w:r>
+            <w:r>
+              <w:rPr>
+                <w:rFonts w:ascii="Consolas" w:eastAsia="Times New Roman" w:hAnsi="Consolas" w:cs="Times New Roman"/>
+                <w:color w:val="0000FF"/>
+                <w:sz w:val="20"/>
+                <w:szCs w:val="20"/>
+                <w:lang w:val="en-US" w:eastAsia="ru-RU"/>
+              </w:rPr>
+              <w:t>FROM</w:t>
+            </w:r>
+            <w:r>
+              <w:rPr>
+                <w:rFonts w:ascii="Consolas" w:eastAsia="Times New Roman" w:hAnsi="Consolas" w:cs="Times New Roman"/>
+                <w:color w:val="444444"/>
+                <w:sz w:val="20"/>
+                <w:szCs w:val="20"/>
+                <w:lang w:val="en-US" w:eastAsia="ru-RU"/>
+              </w:rPr>
+              <w:t xml:space="preserve"> workers_work_shifts</w:t>
+            </w:r>
+          </w:p>
+          <w:p>
+            <w:pPr>
+              <w:shd w:val="clear" w:color="auto" w:fill="F0F0F0"/>
+              <w:spacing w:line="270" w:lineRule="atLeast"/>
+              <w:rPr>
+                <w:rFonts w:ascii="Consolas" w:eastAsia="Times New Roman" w:hAnsi="Consolas" w:cs="Times New Roman"/>
+                <w:color w:val="444444"/>
+                <w:sz w:val="20"/>
+                <w:szCs w:val="20"/>
+                <w:lang w:val="en-US" w:eastAsia="ru-RU"/>
+              </w:rPr>
+            </w:pPr>
+            <w:r>
+              <w:rPr>
+                <w:rFonts w:ascii="Consolas" w:eastAsia="Times New Roman" w:hAnsi="Consolas" w:cs="Times New Roman"/>
+                <w:color w:val="444444"/>
+                <w:sz w:val="20"/>
+                <w:szCs w:val="20"/>
+                <w:lang w:val="en-US" w:eastAsia="ru-RU"/>
+              </w:rPr>
+              <w:t xml:space="preserve">    </w:t>
+            </w:r>
+            <w:r>
+              <w:rPr>
+                <w:rFonts w:ascii="Consolas" w:eastAsia="Times New Roman" w:hAnsi="Consolas" w:cs="Times New Roman"/>
+                <w:color w:val="0000FF"/>
+                <w:sz w:val="20"/>
+                <w:szCs w:val="20"/>
+                <w:lang w:val="en-US" w:eastAsia="ru-RU"/>
+              </w:rPr>
+              <w:t>WHERE</w:t>
+            </w:r>
+            <w:r>
+              <w:rPr>
+                <w:rFonts w:ascii="Consolas" w:eastAsia="Times New Roman" w:hAnsi="Consolas" w:cs="Times New Roman"/>
+                <w:color w:val="444444"/>
+                <w:sz w:val="20"/>
+                <w:szCs w:val="20"/>
+                <w:lang w:val="en-US" w:eastAsia="ru-RU"/>
+              </w:rPr>
+              <w:t xml:space="preserve"> </w:t>
+            </w:r>
+            <w:proofErr w:type="spellStart"/>
+            <w:r>
+              <w:rPr>
+                <w:rFonts w:ascii="Consolas" w:eastAsia="Times New Roman" w:hAnsi="Consolas" w:cs="Times New Roman"/>
+                <w:color w:val="444444"/>
+                <w:sz w:val="20"/>
+                <w:szCs w:val="20"/>
+                <w:lang w:val="en-US" w:eastAsia="ru-RU"/>
+              </w:rPr>
+              <w:t>id_work_shift</w:t>
+            </w:r>
+            <w:proofErr w:type="spellEnd"/>
+            <w:r>
+              <w:rPr>
+                <w:rFonts w:ascii="Consolas" w:eastAsia="Times New Roman" w:hAnsi="Consolas" w:cs="Times New Roman"/>
+                <w:color w:val="444444"/>
+                <w:sz w:val="20"/>
+                <w:szCs w:val="20"/>
+                <w:lang w:val="en-US" w:eastAsia="ru-RU"/>
+              </w:rPr>
+              <w:t xml:space="preserve"> </w:t>
+            </w:r>
+            <w:r>
+              <w:rPr>
+                <w:rFonts w:ascii="Consolas" w:eastAsia="Times New Roman" w:hAnsi="Consolas" w:cs="Times New Roman"/>
+                <w:color w:val="778899"/>
+                <w:sz w:val="20"/>
+                <w:szCs w:val="20"/>
+                <w:lang w:val="en-US" w:eastAsia="ru-RU"/>
+              </w:rPr>
+              <w:t>=</w:t>
+            </w:r>
+            <w:r>
+              <w:rPr>
+                <w:rFonts w:ascii="Consolas" w:eastAsia="Times New Roman" w:hAnsi="Consolas" w:cs="Times New Roman"/>
+                <w:color w:val="444444"/>
+                <w:sz w:val="20"/>
+                <w:szCs w:val="20"/>
+                <w:lang w:val="en-US" w:eastAsia="ru-RU"/>
+              </w:rPr>
+              <w:t xml:space="preserve"> </w:t>
+            </w:r>
+            <w:proofErr w:type="spellStart"/>
+            <w:r>
+              <w:rPr>
+                <w:rFonts w:ascii="Consolas" w:eastAsia="Times New Roman" w:hAnsi="Consolas" w:cs="Times New Roman"/>
+                <w:color w:val="444444"/>
+                <w:sz w:val="20"/>
+                <w:szCs w:val="20"/>
+                <w:lang w:val="en-US" w:eastAsia="ru-RU"/>
+              </w:rPr>
+              <w:t>NEW</w:t>
+            </w:r>
+            <w:r>
+              <w:rPr>
+                <w:rFonts w:ascii="Consolas" w:eastAsia="Times New Roman" w:hAnsi="Consolas" w:cs="Times New Roman"/>
+                <w:color w:val="000000"/>
+                <w:sz w:val="20"/>
+                <w:szCs w:val="20"/>
+                <w:lang w:val="en-US" w:eastAsia="ru-RU"/>
+              </w:rPr>
+              <w:t>.</w:t>
+            </w:r>
+            <w:r>
+              <w:rPr>
+                <w:rFonts w:ascii="Consolas" w:eastAsia="Times New Roman" w:hAnsi="Consolas" w:cs="Times New Roman"/>
+                <w:color w:val="444444"/>
+                <w:sz w:val="20"/>
+                <w:szCs w:val="20"/>
+                <w:lang w:val="en-US" w:eastAsia="ru-RU"/>
+              </w:rPr>
+              <w:t>id_work_shift</w:t>
+            </w:r>
+            <w:proofErr w:type="spellEnd"/>
+            <w:r>
+              <w:rPr>
+                <w:rFonts w:ascii="Consolas" w:eastAsia="Times New Roman" w:hAnsi="Consolas" w:cs="Times New Roman"/>
+                <w:color w:val="444444"/>
+                <w:sz w:val="20"/>
+                <w:szCs w:val="20"/>
+                <w:lang w:val="en-US" w:eastAsia="ru-RU"/>
+              </w:rPr>
+              <w:t xml:space="preserve"> </w:t>
+            </w:r>
+            <w:r>
+              <w:rPr>
+                <w:rFonts w:ascii="Consolas" w:eastAsia="Times New Roman" w:hAnsi="Consolas" w:cs="Times New Roman"/>
+                <w:color w:val="778899"/>
+                <w:sz w:val="20"/>
+                <w:szCs w:val="20"/>
+                <w:lang w:val="en-US" w:eastAsia="ru-RU"/>
+              </w:rPr>
+              <w:t>AND</w:t>
+            </w:r>
+            <w:r>
+              <w:rPr>
+                <w:rFonts w:ascii="Consolas" w:eastAsia="Times New Roman" w:hAnsi="Consolas" w:cs="Times New Roman"/>
+                <w:color w:val="444444"/>
+                <w:sz w:val="20"/>
+                <w:szCs w:val="20"/>
+                <w:lang w:val="en-US" w:eastAsia="ru-RU"/>
+              </w:rPr>
+              <w:t xml:space="preserve"> </w:t>
+            </w:r>
+            <w:proofErr w:type="spellStart"/>
+            <w:r>
+              <w:rPr>
+                <w:rFonts w:ascii="Consolas" w:eastAsia="Times New Roman" w:hAnsi="Consolas" w:cs="Times New Roman"/>
+                <w:color w:val="444444"/>
+                <w:sz w:val="20"/>
+                <w:szCs w:val="20"/>
+                <w:lang w:val="en-US" w:eastAsia="ru-RU"/>
+              </w:rPr>
+              <w:t>id_worker</w:t>
+            </w:r>
+            <w:proofErr w:type="spellEnd"/>
+            <w:r>
+              <w:rPr>
+                <w:rFonts w:ascii="Consolas" w:eastAsia="Times New Roman" w:hAnsi="Consolas" w:cs="Times New Roman"/>
+                <w:color w:val="444444"/>
+                <w:sz w:val="20"/>
+                <w:szCs w:val="20"/>
+                <w:lang w:val="en-US" w:eastAsia="ru-RU"/>
+              </w:rPr>
+              <w:t xml:space="preserve"> </w:t>
+            </w:r>
+            <w:r>
+              <w:rPr>
+                <w:rFonts w:ascii="Consolas" w:eastAsia="Times New Roman" w:hAnsi="Consolas" w:cs="Times New Roman"/>
+                <w:color w:val="778899"/>
+                <w:sz w:val="20"/>
+                <w:szCs w:val="20"/>
+                <w:lang w:val="en-US" w:eastAsia="ru-RU"/>
+              </w:rPr>
+              <w:t>=</w:t>
+            </w:r>
+            <w:r>
+              <w:rPr>
+                <w:rFonts w:ascii="Consolas" w:eastAsia="Times New Roman" w:hAnsi="Consolas" w:cs="Times New Roman"/>
+                <w:color w:val="444444"/>
+                <w:sz w:val="20"/>
+                <w:szCs w:val="20"/>
+                <w:lang w:val="en-US" w:eastAsia="ru-RU"/>
+              </w:rPr>
+              <w:t xml:space="preserve"> </w:t>
+            </w:r>
+            <w:proofErr w:type="spellStart"/>
+            <w:r>
+              <w:rPr>
+                <w:rFonts w:ascii="Consolas" w:eastAsia="Times New Roman" w:hAnsi="Consolas" w:cs="Times New Roman"/>
+                <w:color w:val="444444"/>
+                <w:sz w:val="20"/>
+                <w:szCs w:val="20"/>
+                <w:lang w:val="en-US" w:eastAsia="ru-RU"/>
+              </w:rPr>
+              <w:t>NEW</w:t>
+            </w:r>
+            <w:r>
+              <w:rPr>
+                <w:rFonts w:ascii="Consolas" w:eastAsia="Times New Roman" w:hAnsi="Consolas" w:cs="Times New Roman"/>
+                <w:color w:val="000000"/>
+                <w:sz w:val="20"/>
+                <w:szCs w:val="20"/>
+                <w:lang w:val="en-US" w:eastAsia="ru-RU"/>
+              </w:rPr>
+              <w:t>.</w:t>
+            </w:r>
+            <w:r>
+              <w:rPr>
+                <w:rFonts w:ascii="Consolas" w:eastAsia="Times New Roman" w:hAnsi="Consolas" w:cs="Times New Roman"/>
+                <w:color w:val="444444"/>
+                <w:sz w:val="20"/>
+                <w:szCs w:val="20"/>
+                <w:lang w:val="en-US" w:eastAsia="ru-RU"/>
+              </w:rPr>
+              <w:t>id_worker</w:t>
+            </w:r>
+            <w:proofErr w:type="spellEnd"/>
+          </w:p>
+          <w:p>
+            <w:pPr>
+              <w:shd w:val="clear" w:color="auto" w:fill="F0F0F0"/>
+              <w:spacing w:line="270" w:lineRule="atLeast"/>
               <w:rPr>
                 <w:rFonts w:ascii="Consolas" w:eastAsia="Times New Roman" w:hAnsi="Consolas" w:cs="Times New Roman"/>
                 <w:color w:val="444444"/>
@@ -27715,13 +28002,29 @@
                 <w:szCs w:val="20"/>
                 <w:lang w:eastAsia="ru-RU"/>
               </w:rPr>
-              <w:t>BEGIN</w:t>
-            </w:r>
-          </w:p>
-          <w:p>
-            <w:pPr>
-              <w:shd w:val="clear" w:color="auto" w:fill="F0F0F0"/>
-              <w:spacing w:line="270" w:lineRule="atLeast"/>
+            </w:pPr>
+            <w:r>
+              <w:rPr>
+                <w:rFonts w:ascii="Consolas" w:eastAsia="Times New Roman" w:hAnsi="Consolas" w:cs="Times New Roman"/>
+                <w:color w:val="444444"/>
+                <w:sz w:val="20"/>
+                <w:szCs w:val="20"/>
+                <w:lang w:val="en-US" w:eastAsia="ru-RU"/>
+              </w:rPr>
+              <w:t xml:space="preserve">  </w:t>
+            </w:r>
+            <w:proofErr w:type="gramStart"/>
+            <w:r>
+              <w:rPr>
+                <w:rFonts w:ascii="Consolas" w:eastAsia="Times New Roman" w:hAnsi="Consolas" w:cs="Times New Roman"/>
+                <w:color w:val="000000"/>
+                <w:sz w:val="20"/>
+                <w:szCs w:val="20"/>
+                <w:lang w:eastAsia="ru-RU"/>
+              </w:rPr>
+              <w:t>)</w:t>
+            </w:r>
+            <w:r>
               <w:rPr>
                 <w:rFonts w:ascii="Consolas" w:eastAsia="Times New Roman" w:hAnsi="Consolas" w:cs="Times New Roman"/>
                 <w:color w:val="444444"/>
@@ -27729,8 +28032,24 @@
                 <w:szCs w:val="20"/>
                 <w:lang w:eastAsia="ru-RU"/>
               </w:rPr>
-            </w:pPr>
-            <w:r>
+              <w:t xml:space="preserve"> </w:t>
+            </w:r>
+            <w:r>
+              <w:rPr>
+                <w:rFonts w:ascii="Consolas" w:eastAsia="Times New Roman" w:hAnsi="Consolas" w:cs="Times New Roman"/>
+                <w:color w:val="0000FF"/>
+                <w:sz w:val="20"/>
+                <w:szCs w:val="20"/>
+                <w:lang w:eastAsia="ru-RU"/>
+              </w:rPr>
+              <w:t>THEN</w:t>
+            </w:r>
+            <w:proofErr w:type="gramEnd"/>
+          </w:p>
+          <w:p>
+            <w:pPr>
+              <w:shd w:val="clear" w:color="auto" w:fill="F0F0F0"/>
+              <w:spacing w:line="270" w:lineRule="atLeast"/>
               <w:rPr>
                 <w:rFonts w:ascii="Consolas" w:eastAsia="Times New Roman" w:hAnsi="Consolas" w:cs="Times New Roman"/>
                 <w:color w:val="444444"/>
@@ -27738,9 +28057,7 @@
                 <w:szCs w:val="20"/>
                 <w:lang w:eastAsia="ru-RU"/>
               </w:rPr>
-              <w:t xml:space="preserve">  </w:t>
-            </w:r>
-            <w:proofErr w:type="gramStart"/>
+            </w:pPr>
             <w:r>
               <w:rPr>
                 <w:rFonts w:ascii="Consolas" w:eastAsia="Times New Roman" w:hAnsi="Consolas" w:cs="Times New Roman"/>
@@ -27749,7 +28066,17 @@
                 <w:szCs w:val="20"/>
                 <w:lang w:eastAsia="ru-RU"/>
               </w:rPr>
-              <w:t xml:space="preserve">IF EXISTS </w:t>
+              <w:t xml:space="preserve">    RAISE EXCEPTION </w:t>
+            </w:r>
+            <w:r>
+              <w:rPr>
+                <w:rFonts w:ascii="Consolas" w:eastAsia="Times New Roman" w:hAnsi="Consolas" w:cs="Times New Roman"/>
+                <w:color w:val="24B47E"/>
+                <w:sz w:val="20"/>
+                <w:szCs w:val="20"/>
+                <w:lang w:eastAsia="ru-RU"/>
+              </w:rPr>
+              <w:t>'Работник уже записан на эту смену'</w:t>
             </w:r>
             <w:r>
               <w:rPr>
@@ -27759,14 +28086,22 @@
                 <w:szCs w:val="20"/>
                 <w:lang w:eastAsia="ru-RU"/>
               </w:rPr>
-              <w:t>(</w:t>
-            </w:r>
-            <w:proofErr w:type="gramEnd"/>
+              <w:t>;</w:t>
+            </w:r>
           </w:p>
           <w:p>
             <w:pPr>
               <w:shd w:val="clear" w:color="auto" w:fill="F0F0F0"/>
               <w:spacing w:line="270" w:lineRule="atLeast"/>
+              <w:rPr>
+                <w:rFonts w:ascii="Consolas" w:eastAsia="Times New Roman" w:hAnsi="Consolas" w:cs="Times New Roman"/>
+                <w:color w:val="444444"/>
+                <w:sz w:val="20"/>
+                <w:szCs w:val="20"/>
+                <w:lang w:val="en-US" w:eastAsia="ru-RU"/>
+              </w:rPr>
+            </w:pPr>
+            <w:r>
               <w:rPr>
                 <w:rFonts w:ascii="Consolas" w:eastAsia="Times New Roman" w:hAnsi="Consolas" w:cs="Times New Roman"/>
                 <w:color w:val="444444"/>
@@ -27774,16 +28109,7 @@
                 <w:szCs w:val="20"/>
                 <w:lang w:eastAsia="ru-RU"/>
               </w:rPr>
-            </w:pPr>
-            <w:r>
-              <w:rPr>
-                <w:rFonts w:ascii="Consolas" w:eastAsia="Times New Roman" w:hAnsi="Consolas" w:cs="Times New Roman"/>
-                <w:color w:val="444444"/>
-                <w:sz w:val="20"/>
-                <w:szCs w:val="20"/>
-                <w:lang w:eastAsia="ru-RU"/>
-              </w:rPr>
-              <w:t xml:space="preserve">    </w:t>
+              <w:t xml:space="preserve">  </w:t>
             </w:r>
             <w:r>
               <w:rPr>
@@ -27791,90 +28117,11 @@
                 <w:color w:val="0000FF"/>
                 <w:sz w:val="20"/>
                 <w:szCs w:val="20"/>
-                <w:lang w:eastAsia="ru-RU"/>
-              </w:rPr>
-              <w:t>SELECT</w:t>
-            </w:r>
-            <w:r>
-              <w:rPr>
-                <w:rFonts w:ascii="Consolas" w:eastAsia="Times New Roman" w:hAnsi="Consolas" w:cs="Times New Roman"/>
-                <w:color w:val="444444"/>
-                <w:sz w:val="20"/>
-                <w:szCs w:val="20"/>
-                <w:lang w:eastAsia="ru-RU"/>
-              </w:rPr>
-              <w:t xml:space="preserve"> </w:t>
-            </w:r>
-            <w:r>
-              <w:rPr>
-                <w:rFonts w:ascii="Consolas" w:eastAsia="Times New Roman" w:hAnsi="Consolas" w:cs="Times New Roman"/>
-                <w:color w:val="098658"/>
-                <w:sz w:val="20"/>
-                <w:szCs w:val="20"/>
-                <w:lang w:eastAsia="ru-RU"/>
-              </w:rPr>
-              <w:t>1</w:t>
-            </w:r>
-          </w:p>
-          <w:p>
-            <w:pPr>
-              <w:shd w:val="clear" w:color="auto" w:fill="F0F0F0"/>
-              <w:spacing w:line="270" w:lineRule="atLeast"/>
-              <w:rPr>
-                <w:rFonts w:ascii="Consolas" w:eastAsia="Times New Roman" w:hAnsi="Consolas" w:cs="Times New Roman"/>
-                <w:color w:val="444444"/>
-                <w:sz w:val="20"/>
-                <w:szCs w:val="20"/>
-                <w:lang w:eastAsia="ru-RU"/>
-              </w:rPr>
-            </w:pPr>
-            <w:r>
-              <w:rPr>
-                <w:rFonts w:ascii="Consolas" w:eastAsia="Times New Roman" w:hAnsi="Consolas" w:cs="Times New Roman"/>
-                <w:color w:val="444444"/>
-                <w:sz w:val="20"/>
-                <w:szCs w:val="20"/>
-                <w:lang w:eastAsia="ru-RU"/>
-              </w:rPr>
-              <w:t xml:space="preserve">    </w:t>
-            </w:r>
-            <w:r>
-              <w:rPr>
-                <w:rFonts w:ascii="Consolas" w:eastAsia="Times New Roman" w:hAnsi="Consolas" w:cs="Times New Roman"/>
-                <w:color w:val="0000FF"/>
-                <w:sz w:val="20"/>
-                <w:szCs w:val="20"/>
-                <w:lang w:eastAsia="ru-RU"/>
-              </w:rPr>
-              <w:t>FROM</w:t>
-            </w:r>
-            <w:r>
-              <w:rPr>
-                <w:rFonts w:ascii="Consolas" w:eastAsia="Times New Roman" w:hAnsi="Consolas" w:cs="Times New Roman"/>
-                <w:color w:val="444444"/>
-                <w:sz w:val="20"/>
-                <w:szCs w:val="20"/>
-                <w:lang w:eastAsia="ru-RU"/>
-              </w:rPr>
-              <w:t xml:space="preserve"> </w:t>
-            </w:r>
-            <w:proofErr w:type="spellStart"/>
-            <w:r>
-              <w:rPr>
-                <w:rFonts w:ascii="Consolas" w:eastAsia="Times New Roman" w:hAnsi="Consolas" w:cs="Times New Roman"/>
-                <w:color w:val="444444"/>
-                <w:sz w:val="20"/>
-                <w:szCs w:val="20"/>
-                <w:lang w:eastAsia="ru-RU"/>
-              </w:rPr>
-              <w:t>workers_work_shifts</w:t>
-            </w:r>
-            <w:proofErr w:type="spellEnd"/>
-          </w:p>
-          <w:p>
-            <w:pPr>
-              <w:shd w:val="clear" w:color="auto" w:fill="F0F0F0"/>
-              <w:spacing w:line="270" w:lineRule="atLeast"/>
+                <w:lang w:val="en-US" w:eastAsia="ru-RU"/>
+              </w:rPr>
+              <w:t>END</w:t>
+            </w:r>
+            <w:r>
               <w:rPr>
                 <w:rFonts w:ascii="Consolas" w:eastAsia="Times New Roman" w:hAnsi="Consolas" w:cs="Times New Roman"/>
                 <w:color w:val="444444"/>
@@ -27882,8 +28129,23 @@
                 <w:szCs w:val="20"/>
                 <w:lang w:val="en-US" w:eastAsia="ru-RU"/>
               </w:rPr>
-            </w:pPr>
-            <w:r>
+              <w:t xml:space="preserve"> IF</w:t>
+            </w:r>
+            <w:r>
+              <w:rPr>
+                <w:rFonts w:ascii="Consolas" w:eastAsia="Times New Roman" w:hAnsi="Consolas" w:cs="Times New Roman"/>
+                <w:color w:val="000000"/>
+                <w:sz w:val="20"/>
+                <w:szCs w:val="20"/>
+                <w:lang w:val="en-US" w:eastAsia="ru-RU"/>
+              </w:rPr>
+              <w:t>;</w:t>
+            </w:r>
+          </w:p>
+          <w:p>
+            <w:pPr>
+              <w:shd w:val="clear" w:color="auto" w:fill="F0F0F0"/>
+              <w:spacing w:line="270" w:lineRule="atLeast"/>
               <w:rPr>
                 <w:rFonts w:ascii="Consolas" w:eastAsia="Times New Roman" w:hAnsi="Consolas" w:cs="Times New Roman"/>
                 <w:color w:val="444444"/>
@@ -27891,8 +28153,40 @@
                 <w:szCs w:val="20"/>
                 <w:lang w:val="en-US" w:eastAsia="ru-RU"/>
               </w:rPr>
-              <w:t xml:space="preserve">    </w:t>
-            </w:r>
+            </w:pPr>
+            <w:r>
+              <w:rPr>
+                <w:rFonts w:ascii="Consolas" w:eastAsia="Times New Roman" w:hAnsi="Consolas" w:cs="Times New Roman"/>
+                <w:color w:val="444444"/>
+                <w:sz w:val="20"/>
+                <w:szCs w:val="20"/>
+                <w:lang w:val="en-US" w:eastAsia="ru-RU"/>
+              </w:rPr>
+              <w:t>  RETURN NEW</w:t>
+            </w:r>
+            <w:r>
+              <w:rPr>
+                <w:rFonts w:ascii="Consolas" w:eastAsia="Times New Roman" w:hAnsi="Consolas" w:cs="Times New Roman"/>
+                <w:color w:val="000000"/>
+                <w:sz w:val="20"/>
+                <w:szCs w:val="20"/>
+                <w:lang w:val="en-US" w:eastAsia="ru-RU"/>
+              </w:rPr>
+              <w:t>;</w:t>
+            </w:r>
+          </w:p>
+          <w:p>
+            <w:pPr>
+              <w:shd w:val="clear" w:color="auto" w:fill="F0F0F0"/>
+              <w:spacing w:line="270" w:lineRule="atLeast"/>
+              <w:rPr>
+                <w:rFonts w:ascii="Consolas" w:eastAsia="Times New Roman" w:hAnsi="Consolas" w:cs="Times New Roman"/>
+                <w:color w:val="444444"/>
+                <w:sz w:val="20"/>
+                <w:szCs w:val="20"/>
+                <w:lang w:val="en-US" w:eastAsia="ru-RU"/>
+              </w:rPr>
+            </w:pPr>
             <w:r>
               <w:rPr>
                 <w:rFonts w:ascii="Consolas" w:eastAsia="Times New Roman" w:hAnsi="Consolas" w:cs="Times New Roman"/>
@@ -27901,70 +28195,7 @@
                 <w:szCs w:val="20"/>
                 <w:lang w:val="en-US" w:eastAsia="ru-RU"/>
               </w:rPr>
-              <w:t>WHERE</w:t>
-            </w:r>
-            <w:r>
-              <w:rPr>
-                <w:rFonts w:ascii="Consolas" w:eastAsia="Times New Roman" w:hAnsi="Consolas" w:cs="Times New Roman"/>
-                <w:color w:val="444444"/>
-                <w:sz w:val="20"/>
-                <w:szCs w:val="20"/>
-                <w:lang w:val="en-US" w:eastAsia="ru-RU"/>
-              </w:rPr>
-              <w:t xml:space="preserve"> </w:t>
-            </w:r>
-            <w:proofErr w:type="spellStart"/>
-            <w:r>
-              <w:rPr>
-                <w:rFonts w:ascii="Consolas" w:eastAsia="Times New Roman" w:hAnsi="Consolas" w:cs="Times New Roman"/>
-                <w:color w:val="444444"/>
-                <w:sz w:val="20"/>
-                <w:szCs w:val="20"/>
-                <w:lang w:val="en-US" w:eastAsia="ru-RU"/>
-              </w:rPr>
-              <w:t>id_work_shift</w:t>
-            </w:r>
-            <w:proofErr w:type="spellEnd"/>
-            <w:r>
-              <w:rPr>
-                <w:rFonts w:ascii="Consolas" w:eastAsia="Times New Roman" w:hAnsi="Consolas" w:cs="Times New Roman"/>
-                <w:color w:val="444444"/>
-                <w:sz w:val="20"/>
-                <w:szCs w:val="20"/>
-                <w:lang w:val="en-US" w:eastAsia="ru-RU"/>
-              </w:rPr>
-              <w:t xml:space="preserve"> </w:t>
-            </w:r>
-            <w:r>
-              <w:rPr>
-                <w:rFonts w:ascii="Consolas" w:eastAsia="Times New Roman" w:hAnsi="Consolas" w:cs="Times New Roman"/>
-                <w:color w:val="778899"/>
-                <w:sz w:val="20"/>
-                <w:szCs w:val="20"/>
-                <w:lang w:val="en-US" w:eastAsia="ru-RU"/>
-              </w:rPr>
-              <w:t>=</w:t>
-            </w:r>
-            <w:r>
-              <w:rPr>
-                <w:rFonts w:ascii="Consolas" w:eastAsia="Times New Roman" w:hAnsi="Consolas" w:cs="Times New Roman"/>
-                <w:color w:val="444444"/>
-                <w:sz w:val="20"/>
-                <w:szCs w:val="20"/>
-                <w:lang w:val="en-US" w:eastAsia="ru-RU"/>
-              </w:rPr>
-              <w:t xml:space="preserve"> </w:t>
-            </w:r>
-            <w:proofErr w:type="spellStart"/>
-            <w:r>
-              <w:rPr>
-                <w:rFonts w:ascii="Consolas" w:eastAsia="Times New Roman" w:hAnsi="Consolas" w:cs="Times New Roman"/>
-                <w:color w:val="444444"/>
-                <w:sz w:val="20"/>
-                <w:szCs w:val="20"/>
-                <w:lang w:val="en-US" w:eastAsia="ru-RU"/>
-              </w:rPr>
-              <w:t>NEW</w:t>
+              <w:t>END</w:t>
             </w:r>
             <w:r>
               <w:rPr>
@@ -27973,338 +28204,6 @@
                 <w:sz w:val="20"/>
                 <w:szCs w:val="20"/>
                 <w:lang w:val="en-US" w:eastAsia="ru-RU"/>
-              </w:rPr>
-              <w:t>.</w:t>
-            </w:r>
-            <w:r>
-              <w:rPr>
-                <w:rFonts w:ascii="Consolas" w:eastAsia="Times New Roman" w:hAnsi="Consolas" w:cs="Times New Roman"/>
-                <w:color w:val="444444"/>
-                <w:sz w:val="20"/>
-                <w:szCs w:val="20"/>
-                <w:lang w:val="en-US" w:eastAsia="ru-RU"/>
-              </w:rPr>
-              <w:t>id_work_shift</w:t>
-            </w:r>
-            <w:proofErr w:type="spellEnd"/>
-            <w:r>
-              <w:rPr>
-                <w:rFonts w:ascii="Consolas" w:eastAsia="Times New Roman" w:hAnsi="Consolas" w:cs="Times New Roman"/>
-                <w:color w:val="444444"/>
-                <w:sz w:val="20"/>
-                <w:szCs w:val="20"/>
-                <w:lang w:val="en-US" w:eastAsia="ru-RU"/>
-              </w:rPr>
-              <w:t xml:space="preserve"> </w:t>
-            </w:r>
-            <w:r>
-              <w:rPr>
-                <w:rFonts w:ascii="Consolas" w:eastAsia="Times New Roman" w:hAnsi="Consolas" w:cs="Times New Roman"/>
-                <w:color w:val="778899"/>
-                <w:sz w:val="20"/>
-                <w:szCs w:val="20"/>
-                <w:lang w:val="en-US" w:eastAsia="ru-RU"/>
-              </w:rPr>
-              <w:t>AND</w:t>
-            </w:r>
-            <w:r>
-              <w:rPr>
-                <w:rFonts w:ascii="Consolas" w:eastAsia="Times New Roman" w:hAnsi="Consolas" w:cs="Times New Roman"/>
-                <w:color w:val="444444"/>
-                <w:sz w:val="20"/>
-                <w:szCs w:val="20"/>
-                <w:lang w:val="en-US" w:eastAsia="ru-RU"/>
-              </w:rPr>
-              <w:t xml:space="preserve"> </w:t>
-            </w:r>
-            <w:proofErr w:type="spellStart"/>
-            <w:r>
-              <w:rPr>
-                <w:rFonts w:ascii="Consolas" w:eastAsia="Times New Roman" w:hAnsi="Consolas" w:cs="Times New Roman"/>
-                <w:color w:val="444444"/>
-                <w:sz w:val="20"/>
-                <w:szCs w:val="20"/>
-                <w:lang w:val="en-US" w:eastAsia="ru-RU"/>
-              </w:rPr>
-              <w:t>id_worker</w:t>
-            </w:r>
-            <w:proofErr w:type="spellEnd"/>
-            <w:r>
-              <w:rPr>
-                <w:rFonts w:ascii="Consolas" w:eastAsia="Times New Roman" w:hAnsi="Consolas" w:cs="Times New Roman"/>
-                <w:color w:val="444444"/>
-                <w:sz w:val="20"/>
-                <w:szCs w:val="20"/>
-                <w:lang w:val="en-US" w:eastAsia="ru-RU"/>
-              </w:rPr>
-              <w:t xml:space="preserve"> </w:t>
-            </w:r>
-            <w:r>
-              <w:rPr>
-                <w:rFonts w:ascii="Consolas" w:eastAsia="Times New Roman" w:hAnsi="Consolas" w:cs="Times New Roman"/>
-                <w:color w:val="778899"/>
-                <w:sz w:val="20"/>
-                <w:szCs w:val="20"/>
-                <w:lang w:val="en-US" w:eastAsia="ru-RU"/>
-              </w:rPr>
-              <w:t>=</w:t>
-            </w:r>
-            <w:r>
-              <w:rPr>
-                <w:rFonts w:ascii="Consolas" w:eastAsia="Times New Roman" w:hAnsi="Consolas" w:cs="Times New Roman"/>
-                <w:color w:val="444444"/>
-                <w:sz w:val="20"/>
-                <w:szCs w:val="20"/>
-                <w:lang w:val="en-US" w:eastAsia="ru-RU"/>
-              </w:rPr>
-              <w:t xml:space="preserve"> </w:t>
-            </w:r>
-            <w:proofErr w:type="spellStart"/>
-            <w:r>
-              <w:rPr>
-                <w:rFonts w:ascii="Consolas" w:eastAsia="Times New Roman" w:hAnsi="Consolas" w:cs="Times New Roman"/>
-                <w:color w:val="444444"/>
-                <w:sz w:val="20"/>
-                <w:szCs w:val="20"/>
-                <w:lang w:val="en-US" w:eastAsia="ru-RU"/>
-              </w:rPr>
-              <w:t>NEW</w:t>
-            </w:r>
-            <w:r>
-              <w:rPr>
-                <w:rFonts w:ascii="Consolas" w:eastAsia="Times New Roman" w:hAnsi="Consolas" w:cs="Times New Roman"/>
-                <w:color w:val="000000"/>
-                <w:sz w:val="20"/>
-                <w:szCs w:val="20"/>
-                <w:lang w:val="en-US" w:eastAsia="ru-RU"/>
-              </w:rPr>
-              <w:t>.</w:t>
-            </w:r>
-            <w:r>
-              <w:rPr>
-                <w:rFonts w:ascii="Consolas" w:eastAsia="Times New Roman" w:hAnsi="Consolas" w:cs="Times New Roman"/>
-                <w:color w:val="444444"/>
-                <w:sz w:val="20"/>
-                <w:szCs w:val="20"/>
-                <w:lang w:val="en-US" w:eastAsia="ru-RU"/>
-              </w:rPr>
-              <w:t>id_worker</w:t>
-            </w:r>
-            <w:proofErr w:type="spellEnd"/>
-          </w:p>
-          <w:p>
-            <w:pPr>
-              <w:shd w:val="clear" w:color="auto" w:fill="F0F0F0"/>
-              <w:spacing w:line="270" w:lineRule="atLeast"/>
-              <w:rPr>
-                <w:rFonts w:ascii="Consolas" w:eastAsia="Times New Roman" w:hAnsi="Consolas" w:cs="Times New Roman"/>
-                <w:color w:val="444444"/>
-                <w:sz w:val="20"/>
-                <w:szCs w:val="20"/>
-                <w:lang w:eastAsia="ru-RU"/>
-              </w:rPr>
-            </w:pPr>
-            <w:r>
-              <w:rPr>
-                <w:rFonts w:ascii="Consolas" w:eastAsia="Times New Roman" w:hAnsi="Consolas" w:cs="Times New Roman"/>
-                <w:color w:val="444444"/>
-                <w:sz w:val="20"/>
-                <w:szCs w:val="20"/>
-                <w:lang w:val="en-US" w:eastAsia="ru-RU"/>
-              </w:rPr>
-              <w:t xml:space="preserve">  </w:t>
-            </w:r>
-            <w:proofErr w:type="gramStart"/>
-            <w:r>
-              <w:rPr>
-                <w:rFonts w:ascii="Consolas" w:eastAsia="Times New Roman" w:hAnsi="Consolas" w:cs="Times New Roman"/>
-                <w:color w:val="000000"/>
-                <w:sz w:val="20"/>
-                <w:szCs w:val="20"/>
-                <w:lang w:eastAsia="ru-RU"/>
-              </w:rPr>
-              <w:t>)</w:t>
-            </w:r>
-            <w:r>
-              <w:rPr>
-                <w:rFonts w:ascii="Consolas" w:eastAsia="Times New Roman" w:hAnsi="Consolas" w:cs="Times New Roman"/>
-                <w:color w:val="444444"/>
-                <w:sz w:val="20"/>
-                <w:szCs w:val="20"/>
-                <w:lang w:eastAsia="ru-RU"/>
-              </w:rPr>
-              <w:t xml:space="preserve"> </w:t>
-            </w:r>
-            <w:r>
-              <w:rPr>
-                <w:rFonts w:ascii="Consolas" w:eastAsia="Times New Roman" w:hAnsi="Consolas" w:cs="Times New Roman"/>
-                <w:color w:val="0000FF"/>
-                <w:sz w:val="20"/>
-                <w:szCs w:val="20"/>
-                <w:lang w:eastAsia="ru-RU"/>
-              </w:rPr>
-              <w:t>THEN</w:t>
-            </w:r>
-            <w:proofErr w:type="gramEnd"/>
-          </w:p>
-          <w:p>
-            <w:pPr>
-              <w:shd w:val="clear" w:color="auto" w:fill="F0F0F0"/>
-              <w:spacing w:line="270" w:lineRule="atLeast"/>
-              <w:rPr>
-                <w:rFonts w:ascii="Consolas" w:eastAsia="Times New Roman" w:hAnsi="Consolas" w:cs="Times New Roman"/>
-                <w:color w:val="444444"/>
-                <w:sz w:val="20"/>
-                <w:szCs w:val="20"/>
-                <w:lang w:eastAsia="ru-RU"/>
-              </w:rPr>
-            </w:pPr>
-            <w:r>
-              <w:rPr>
-                <w:rFonts w:ascii="Consolas" w:eastAsia="Times New Roman" w:hAnsi="Consolas" w:cs="Times New Roman"/>
-                <w:color w:val="444444"/>
-                <w:sz w:val="20"/>
-                <w:szCs w:val="20"/>
-                <w:lang w:eastAsia="ru-RU"/>
-              </w:rPr>
-              <w:t xml:space="preserve">    RAISE EXCEPTION </w:t>
-            </w:r>
-            <w:r>
-              <w:rPr>
-                <w:rFonts w:ascii="Consolas" w:eastAsia="Times New Roman" w:hAnsi="Consolas" w:cs="Times New Roman"/>
-                <w:color w:val="24B47E"/>
-                <w:sz w:val="20"/>
-                <w:szCs w:val="20"/>
-                <w:lang w:eastAsia="ru-RU"/>
-              </w:rPr>
-              <w:t>'Работник уже записан на эту смену'</w:t>
-            </w:r>
-            <w:r>
-              <w:rPr>
-                <w:rFonts w:ascii="Consolas" w:eastAsia="Times New Roman" w:hAnsi="Consolas" w:cs="Times New Roman"/>
-                <w:color w:val="000000"/>
-                <w:sz w:val="20"/>
-                <w:szCs w:val="20"/>
-                <w:lang w:eastAsia="ru-RU"/>
-              </w:rPr>
-              <w:t>;</w:t>
-            </w:r>
-          </w:p>
-          <w:p>
-            <w:pPr>
-              <w:shd w:val="clear" w:color="auto" w:fill="F0F0F0"/>
-              <w:spacing w:line="270" w:lineRule="atLeast"/>
-              <w:rPr>
-                <w:rFonts w:ascii="Consolas" w:eastAsia="Times New Roman" w:hAnsi="Consolas" w:cs="Times New Roman"/>
-                <w:color w:val="444444"/>
-                <w:sz w:val="20"/>
-                <w:szCs w:val="20"/>
-                <w:lang w:eastAsia="ru-RU"/>
-              </w:rPr>
-            </w:pPr>
-            <w:r>
-              <w:rPr>
-                <w:rFonts w:ascii="Consolas" w:eastAsia="Times New Roman" w:hAnsi="Consolas" w:cs="Times New Roman"/>
-                <w:color w:val="444444"/>
-                <w:sz w:val="20"/>
-                <w:szCs w:val="20"/>
-                <w:lang w:eastAsia="ru-RU"/>
-              </w:rPr>
-              <w:t xml:space="preserve">  </w:t>
-            </w:r>
-            <w:r>
-              <w:rPr>
-                <w:rFonts w:ascii="Consolas" w:eastAsia="Times New Roman" w:hAnsi="Consolas" w:cs="Times New Roman"/>
-                <w:color w:val="0000FF"/>
-                <w:sz w:val="20"/>
-                <w:szCs w:val="20"/>
-                <w:lang w:eastAsia="ru-RU"/>
-              </w:rPr>
-              <w:t>END</w:t>
-            </w:r>
-            <w:r>
-              <w:rPr>
-                <w:rFonts w:ascii="Consolas" w:eastAsia="Times New Roman" w:hAnsi="Consolas" w:cs="Times New Roman"/>
-                <w:color w:val="444444"/>
-                <w:sz w:val="20"/>
-                <w:szCs w:val="20"/>
-                <w:lang w:eastAsia="ru-RU"/>
-              </w:rPr>
-              <w:t xml:space="preserve"> IF</w:t>
-            </w:r>
-            <w:r>
-              <w:rPr>
-                <w:rFonts w:ascii="Consolas" w:eastAsia="Times New Roman" w:hAnsi="Consolas" w:cs="Times New Roman"/>
-                <w:color w:val="000000"/>
-                <w:sz w:val="20"/>
-                <w:szCs w:val="20"/>
-                <w:lang w:eastAsia="ru-RU"/>
-              </w:rPr>
-              <w:t>;</w:t>
-            </w:r>
-          </w:p>
-          <w:p>
-            <w:pPr>
-              <w:shd w:val="clear" w:color="auto" w:fill="F0F0F0"/>
-              <w:spacing w:line="270" w:lineRule="atLeast"/>
-              <w:rPr>
-                <w:rFonts w:ascii="Consolas" w:eastAsia="Times New Roman" w:hAnsi="Consolas" w:cs="Times New Roman"/>
-                <w:color w:val="444444"/>
-                <w:sz w:val="20"/>
-                <w:szCs w:val="20"/>
-                <w:lang w:eastAsia="ru-RU"/>
-              </w:rPr>
-            </w:pPr>
-            <w:r>
-              <w:rPr>
-                <w:rFonts w:ascii="Consolas" w:eastAsia="Times New Roman" w:hAnsi="Consolas" w:cs="Times New Roman"/>
-                <w:color w:val="444444"/>
-                <w:sz w:val="20"/>
-                <w:szCs w:val="20"/>
-                <w:lang w:eastAsia="ru-RU"/>
-              </w:rPr>
-              <w:t>  RETURN NEW</w:t>
-            </w:r>
-            <w:r>
-              <w:rPr>
-                <w:rFonts w:ascii="Consolas" w:eastAsia="Times New Roman" w:hAnsi="Consolas" w:cs="Times New Roman"/>
-                <w:color w:val="000000"/>
-                <w:sz w:val="20"/>
-                <w:szCs w:val="20"/>
-                <w:lang w:eastAsia="ru-RU"/>
-              </w:rPr>
-              <w:t>;</w:t>
-            </w:r>
-          </w:p>
-          <w:p>
-            <w:pPr>
-              <w:shd w:val="clear" w:color="auto" w:fill="F0F0F0"/>
-              <w:spacing w:line="270" w:lineRule="atLeast"/>
-              <w:rPr>
-                <w:rFonts w:ascii="Consolas" w:eastAsia="Times New Roman" w:hAnsi="Consolas" w:cs="Times New Roman"/>
-                <w:color w:val="444444"/>
-                <w:sz w:val="20"/>
-                <w:szCs w:val="20"/>
-                <w:lang w:eastAsia="ru-RU"/>
-              </w:rPr>
-            </w:pPr>
-            <w:r>
-              <w:rPr>
-                <w:rFonts w:ascii="Consolas" w:eastAsia="Times New Roman" w:hAnsi="Consolas" w:cs="Times New Roman"/>
-                <w:color w:val="0000FF"/>
-                <w:sz w:val="20"/>
-                <w:szCs w:val="20"/>
-                <w:lang w:eastAsia="ru-RU"/>
-              </w:rPr>
-              <w:t>END</w:t>
-            </w:r>
-            <w:r>
-              <w:rPr>
-                <w:rFonts w:ascii="Consolas" w:eastAsia="Times New Roman" w:hAnsi="Consolas" w:cs="Times New Roman"/>
-                <w:color w:val="000000"/>
-                <w:sz w:val="20"/>
-                <w:szCs w:val="20"/>
-                <w:lang w:eastAsia="ru-RU"/>
               </w:rPr>
               <w:t>;</w:t>
             </w:r>
@@ -28319,6 +28218,7 @@
         <w:rPr>
           <w:rFonts w:ascii="Times New Roman" w:hAnsi="Times New Roman" w:cs="Times New Roman"/>
           <w:sz w:val="28"/>
+          <w:lang w:val="en-US"/>
         </w:rPr>
       </w:pPr>
     </w:p>
@@ -28880,6 +28780,7 @@
   <w:style w:type="character" w:default="1" w:styleId="a0">
     <w:name w:val="Default Paragraph Font"/>
     <w:uiPriority w:val="1"/>
+    <w:semiHidden/>
     <w:unhideWhenUsed/>
   </w:style>
   <w:style w:type="table" w:default="1" w:styleId="a1">
@@ -29193,6 +29094,7 @@
   <w:style w:type="character" w:default="1" w:styleId="a0">
     <w:name w:val="Default Paragraph Font"/>
     <w:uiPriority w:val="1"/>
+    <w:semiHidden/>
     <w:unhideWhenUsed/>
   </w:style>
   <w:style w:type="table" w:default="1" w:styleId="a1">

</xml_diff>